<commit_message>
Project Part 1 Introduction 12SEP2019
</commit_message>
<xml_diff>
--- a/products/manuscript/Project_Template.docx
+++ b/products/manuscript/Project_Template.docx
@@ -59,18 +59,18 @@
         <w:pStyle w:val="Date"/>
       </w:pPr>
       <w:r>
-        <w:t xml:space="preserve">2019-08-02</w:t>
+        <w:t xml:space="preserve">2019-09-12</w:t>
       </w:r>
     </w:p>
     <w:p>
       <w:pPr>
         <w:pStyle w:val="Heading1"/>
       </w:pPr>
-      <w:bookmarkStart w:id="20" w:name="summaryabstract"/>
+      <w:bookmarkStart w:id="21" w:name="summaryabstract"/>
+      <w:bookmarkEnd w:id="21"/>
       <w:r>
         <w:t xml:space="preserve">Summary/Abstract</w:t>
       </w:r>
-      <w:bookmarkEnd w:id="20"/>
     </w:p>
     <w:p>
       <w:pPr>
@@ -87,11 +87,11 @@
       <w:pPr>
         <w:pStyle w:val="Heading1"/>
       </w:pPr>
-      <w:bookmarkStart w:id="21" w:name="illustrating-setup"/>
+      <w:bookmarkStart w:id="22" w:name="illustrating-setup"/>
+      <w:bookmarkEnd w:id="22"/>
       <w:r>
         <w:t xml:space="preserve">Illustrating setup</w:t>
       </w:r>
-      <w:bookmarkEnd w:id="21"/>
     </w:p>
     <w:p>
       <w:pPr>
@@ -146,7 +146,7 @@
     </w:p>
     <w:p>
       <w:pPr>
-        <w:pStyle w:val="CaptionedFigure"/>
+        <w:pStyle w:val="FigureWithCaption"/>
       </w:pPr>
       <w:r>
         <w:drawing>
@@ -164,7 +164,7 @@
                     </pic:cNvPicPr>
                   </pic:nvPicPr>
                   <pic:blipFill>
-                    <a:blip r:embed="rId22"/>
+                    <a:blip r:embed="rId23"/>
                     <a:stretch>
                       <a:fillRect/>
                     </a:stretch>
@@ -229,7 +229,7 @@
     </w:p>
     <w:tbl>
       <w:tblPr>
-        <w:tblStyle w:val="Table"/>
+        <w:tblStyle w:val="TableNormal"/>
         <w:tblW w:type="pct" w:w="0.0"/>
         <w:tblLook w:firstRow="1"/>
         <w:tblCaption w:val="Table 1: Result Table."/>
@@ -450,7 +450,7 @@
       <w:r>
         <w:t xml:space="preserve"> </w:t>
       </w:r>
-      <w:hyperlink r:id="rId23">
+      <w:hyperlink r:id="rId24">
         <w:r>
           <w:rPr>
             <w:rStyle w:val="Hyperlink"/>
@@ -481,21 +481,21 @@
       <w:pPr>
         <w:pStyle w:val="Heading1"/>
       </w:pPr>
-      <w:bookmarkStart w:id="24" w:name="introduction-required-for-part-1"/>
+      <w:bookmarkStart w:id="25" w:name="introduction-required-for-part-1"/>
+      <w:bookmarkEnd w:id="25"/>
       <w:r>
         <w:t xml:space="preserve">Introduction (required for part 1)</w:t>
       </w:r>
-      <w:bookmarkEnd w:id="24"/>
     </w:p>
     <w:p>
       <w:pPr>
         <w:pStyle w:val="Heading2"/>
       </w:pPr>
-      <w:bookmarkStart w:id="25" w:name="general-background-information"/>
+      <w:bookmarkStart w:id="26" w:name="general-background-information"/>
+      <w:bookmarkEnd w:id="26"/>
       <w:r>
         <w:t xml:space="preserve">General Background Information</w:t>
       </w:r>
-      <w:bookmarkEnd w:id="25"/>
     </w:p>
     <w:p>
       <w:pPr>
@@ -512,11 +512,11 @@
       <w:pPr>
         <w:pStyle w:val="Heading2"/>
       </w:pPr>
-      <w:bookmarkStart w:id="26" w:name="description-of-data-and-data-source"/>
+      <w:bookmarkStart w:id="27" w:name="description-of-data-and-data-source"/>
+      <w:bookmarkEnd w:id="27"/>
       <w:r>
         <w:t xml:space="preserve">Description of data and data source</w:t>
       </w:r>
-      <w:bookmarkEnd w:id="26"/>
     </w:p>
     <w:p>
       <w:pPr>
@@ -533,11 +533,11 @@
       <w:pPr>
         <w:pStyle w:val="Heading2"/>
       </w:pPr>
-      <w:bookmarkStart w:id="27" w:name="questionshypotheses-to-be-addressed"/>
+      <w:bookmarkStart w:id="28" w:name="questionshypotheses-to-be-addressed"/>
+      <w:bookmarkEnd w:id="28"/>
       <w:r>
         <w:t xml:space="preserve">Questions/Hypotheses to be addressed</w:t>
       </w:r>
-      <w:bookmarkEnd w:id="27"/>
     </w:p>
     <w:p>
       <w:pPr>
@@ -554,11 +554,11 @@
       <w:pPr>
         <w:pStyle w:val="Heading1"/>
       </w:pPr>
-      <w:bookmarkStart w:id="28" w:name="methods-and-results"/>
+      <w:bookmarkStart w:id="29" w:name="methods-and-results"/>
+      <w:bookmarkEnd w:id="29"/>
       <w:r>
         <w:t xml:space="preserve">Methods and Results</w:t>
       </w:r>
-      <w:bookmarkEnd w:id="28"/>
     </w:p>
     <w:p>
       <w:pPr>
@@ -575,11 +575,11 @@
       <w:pPr>
         <w:pStyle w:val="Heading2"/>
       </w:pPr>
-      <w:bookmarkStart w:id="29" w:name="data-aquisition"/>
+      <w:bookmarkStart w:id="30" w:name="data-aquisition"/>
+      <w:bookmarkEnd w:id="30"/>
       <w:r>
         <w:t xml:space="preserve">Data aquisition</w:t>
       </w:r>
-      <w:bookmarkEnd w:id="29"/>
     </w:p>
     <w:p>
       <w:pPr>
@@ -596,11 +596,11 @@
       <w:pPr>
         <w:pStyle w:val="Heading2"/>
       </w:pPr>
-      <w:bookmarkStart w:id="30" w:name="data-import-and-cleaning"/>
+      <w:bookmarkStart w:id="31" w:name="data-import-and-cleaning"/>
+      <w:bookmarkEnd w:id="31"/>
       <w:r>
         <w:t xml:space="preserve">Data import and cleaning</w:t>
       </w:r>
-      <w:bookmarkEnd w:id="30"/>
     </w:p>
     <w:p>
       <w:pPr>
@@ -617,11 +617,11 @@
       <w:pPr>
         <w:pStyle w:val="Heading2"/>
       </w:pPr>
-      <w:bookmarkStart w:id="31" w:name="univariate-analysis"/>
+      <w:bookmarkStart w:id="32" w:name="univariate-analysis"/>
+      <w:bookmarkEnd w:id="32"/>
       <w:r>
         <w:t xml:space="preserve">Univariate analysis</w:t>
       </w:r>
-      <w:bookmarkEnd w:id="31"/>
     </w:p>
     <w:p>
       <w:pPr>
@@ -638,11 +638,11 @@
       <w:pPr>
         <w:pStyle w:val="Heading2"/>
       </w:pPr>
-      <w:bookmarkStart w:id="32" w:name="bivariate-analysis"/>
+      <w:bookmarkStart w:id="33" w:name="bivariate-analysis"/>
+      <w:bookmarkEnd w:id="33"/>
       <w:r>
         <w:t xml:space="preserve">Bivariate analysis</w:t>
       </w:r>
-      <w:bookmarkEnd w:id="32"/>
     </w:p>
     <w:p>
       <w:pPr>
@@ -659,11 +659,11 @@
       <w:pPr>
         <w:pStyle w:val="Heading2"/>
       </w:pPr>
-      <w:bookmarkStart w:id="33" w:name="full-analysis"/>
+      <w:bookmarkStart w:id="34" w:name="full-analysis"/>
+      <w:bookmarkEnd w:id="34"/>
       <w:r>
         <w:t xml:space="preserve">Full analysis</w:t>
       </w:r>
-      <w:bookmarkEnd w:id="33"/>
     </w:p>
     <w:p>
       <w:pPr>
@@ -680,21 +680,21 @@
       <w:pPr>
         <w:pStyle w:val="Heading1"/>
       </w:pPr>
-      <w:bookmarkStart w:id="34" w:name="discussion"/>
+      <w:bookmarkStart w:id="35" w:name="discussion"/>
+      <w:bookmarkEnd w:id="35"/>
       <w:r>
         <w:t xml:space="preserve">Discussion</w:t>
       </w:r>
-      <w:bookmarkEnd w:id="34"/>
     </w:p>
     <w:p>
       <w:pPr>
         <w:pStyle w:val="Heading2"/>
       </w:pPr>
-      <w:bookmarkStart w:id="35" w:name="summary-and-interpretation"/>
+      <w:bookmarkStart w:id="36" w:name="summary-and-interpretation"/>
+      <w:bookmarkEnd w:id="36"/>
       <w:r>
         <w:t xml:space="preserve">Summary and Interpretation</w:t>
       </w:r>
-      <w:bookmarkEnd w:id="35"/>
     </w:p>
     <w:p>
       <w:pPr>
@@ -711,11 +711,11 @@
       <w:pPr>
         <w:pStyle w:val="Heading2"/>
       </w:pPr>
-      <w:bookmarkStart w:id="36" w:name="strengths-and-limitations"/>
+      <w:bookmarkStart w:id="37" w:name="strengths-and-limitations"/>
+      <w:bookmarkEnd w:id="37"/>
       <w:r>
         <w:t xml:space="preserve">Strengths and Limitations</w:t>
       </w:r>
-      <w:bookmarkEnd w:id="36"/>
     </w:p>
     <w:p>
       <w:pPr>
@@ -732,11 +732,11 @@
       <w:pPr>
         <w:pStyle w:val="Heading2"/>
       </w:pPr>
-      <w:bookmarkStart w:id="37" w:name="conclusions"/>
+      <w:bookmarkStart w:id="38" w:name="conclusions"/>
+      <w:bookmarkEnd w:id="38"/>
       <w:r>
         <w:t xml:space="preserve">Conclusions</w:t>
       </w:r>
-      <w:bookmarkEnd w:id="37"/>
     </w:p>
     <w:p>
       <w:pPr>
@@ -764,20 +764,18 @@
       <w:pPr>
         <w:pStyle w:val="Heading1"/>
       </w:pPr>
-      <w:bookmarkStart w:id="38" w:name="references"/>
+      <w:bookmarkStart w:id="39" w:name="references"/>
+      <w:bookmarkEnd w:id="39"/>
       <w:r>
         <w:t xml:space="preserve">References</w:t>
       </w:r>
-      <w:bookmarkEnd w:id="38"/>
-    </w:p>
-    <w:bookmarkStart w:id="41" w:name="refs"/>
-    <w:bookmarkStart w:id="40" w:name="ref-Leek2015a"/>
+    </w:p>
     <w:p>
       <w:pPr>
         <w:pStyle w:val="Bibliography"/>
       </w:pPr>
       <w:r>
-        <w:t xml:space="preserve">Leek, J. T., &amp; Peng, R. D. (2015). Statistics. What is the question?</w:t>
+        <w:t xml:space="preserve">Leek, J. T., &amp; Peng, R. D. (2015). Statistics. what is the question?</w:t>
       </w:r>
       <w:r>
         <w:t xml:space="preserve"> </w:t>
@@ -806,7 +804,7 @@
       <w:r>
         <w:t xml:space="preserve"> </w:t>
       </w:r>
-      <w:hyperlink r:id="rId39">
+      <w:hyperlink r:id="rId40">
         <w:r>
           <w:rPr>
             <w:rStyle w:val="Hyperlink"/>
@@ -815,15 +813,9 @@
         </w:r>
       </w:hyperlink>
     </w:p>
-    <w:bookmarkEnd w:id="40"/>
-    <w:bookmarkEnd w:id="41"/>
     <w:sectPr/>
   </w:body>
 </w:document>
-</file>
-
-<file path=word/comments.xml><?xml version="1.0" encoding="utf-8"?>
-<w:comments xmlns:w="http://schemas.openxmlformats.org/wordprocessingml/2006/main" xmlns:m="http://schemas.openxmlformats.org/officeDocument/2006/math" xmlns:r="http://schemas.openxmlformats.org/officeDocument/2006/relationships" xmlns:o="urn:schemas-microsoft-com:office:office" xmlns:v="urn:schemas-microsoft-com:vml" xmlns:w10="urn:schemas-microsoft-com:office:word" xmlns:a="http://schemas.openxmlformats.org/drawingml/2006/main" xmlns:pic="http://schemas.openxmlformats.org/drawingml/2006/picture" xmlns:wp="http://schemas.openxmlformats.org/drawingml/2006/wordprocessingDrawing"/>
 </file>
 
 <file path=word/footnotes.xml><?xml version="1.0" encoding="utf-8"?>
@@ -847,8 +839,8 @@
 
 <file path=word/numbering.xml><?xml version="1.0" encoding="utf-8"?>
 <w:numbering xmlns:w="http://schemas.openxmlformats.org/wordprocessingml/2006/main">
-  <w:abstractNum w:abstractNumId="990">
-    <w:nsid w:val="2c1ae401"/>
+  <w:abstractNum w:abstractNumId="0">
+    <w:nsid w:val="e17f69ba"/>
     <w:multiLevelType w:val="multilevel"/>
     <w:lvl w:ilvl="0">
       <w:numFmt w:val="bullet"/>
@@ -927,29 +919,91 @@
         <w:ind w:left="4800" w:hanging="480"/>
       </w:pPr>
     </w:lvl>
-    <w:lvl w:ilvl="7">
+  </w:abstractNum>
+  <w:abstractNum w:abstractNumId="990">
+    <w:nsid w:val="bcefcf3a"/>
+    <w:multiLevelType w:val="multilevel"/>
+    <w:lvl w:ilvl="0">
       <w:numFmt w:val="bullet"/>
       <w:lvlText w:val=" "/>
       <w:lvlJc w:val="left"/>
       <w:pPr>
         <w:tabs>
-          <w:tab w:val="num" w:pos="5040"/>
+          <w:tab w:val="num" w:pos="0"/>
         </w:tabs>
-        <w:ind w:left="5520" w:hanging="480"/>
+        <w:ind w:left="480" w:hanging="480"/>
       </w:pPr>
     </w:lvl>
-    <w:lvl w:ilvl="8">
+    <w:lvl w:ilvl="1">
       <w:numFmt w:val="bullet"/>
       <w:lvlText w:val=" "/>
       <w:lvlJc w:val="left"/>
       <w:pPr>
         <w:tabs>
-          <w:tab w:val="num" w:pos="5760"/>
+          <w:tab w:val="num" w:pos="720"/>
         </w:tabs>
-        <w:ind w:left="6240" w:hanging="480"/>
+        <w:ind w:left="1200" w:hanging="480"/>
+      </w:pPr>
+    </w:lvl>
+    <w:lvl w:ilvl="2">
+      <w:numFmt w:val="bullet"/>
+      <w:lvlText w:val=" "/>
+      <w:lvlJc w:val="left"/>
+      <w:pPr>
+        <w:tabs>
+          <w:tab w:val="num" w:pos="1440"/>
+        </w:tabs>
+        <w:ind w:left="1920" w:hanging="480"/>
+      </w:pPr>
+    </w:lvl>
+    <w:lvl w:ilvl="3">
+      <w:numFmt w:val="bullet"/>
+      <w:lvlText w:val=" "/>
+      <w:lvlJc w:val="left"/>
+      <w:pPr>
+        <w:tabs>
+          <w:tab w:val="num" w:pos="2160"/>
+        </w:tabs>
+        <w:ind w:left="2640" w:hanging="480"/>
+      </w:pPr>
+    </w:lvl>
+    <w:lvl w:ilvl="4">
+      <w:numFmt w:val="bullet"/>
+      <w:lvlText w:val=" "/>
+      <w:lvlJc w:val="left"/>
+      <w:pPr>
+        <w:tabs>
+          <w:tab w:val="num" w:pos="2880"/>
+        </w:tabs>
+        <w:ind w:left="3360" w:hanging="480"/>
+      </w:pPr>
+    </w:lvl>
+    <w:lvl w:ilvl="5">
+      <w:numFmt w:val="bullet"/>
+      <w:lvlText w:val=" "/>
+      <w:lvlJc w:val="left"/>
+      <w:pPr>
+        <w:tabs>
+          <w:tab w:val="num" w:pos="3600"/>
+        </w:tabs>
+        <w:ind w:left="4080" w:hanging="480"/>
+      </w:pPr>
+    </w:lvl>
+    <w:lvl w:ilvl="6">
+      <w:numFmt w:val="bullet"/>
+      <w:lvlText w:val=" "/>
+      <w:lvlJc w:val="left"/>
+      <w:pPr>
+        <w:tabs>
+          <w:tab w:val="num" w:pos="4320"/>
+        </w:tabs>
+        <w:ind w:left="4800" w:hanging="480"/>
       </w:pPr>
     </w:lvl>
   </w:abstractNum>
+  <w:num w:numId="1">
+    <w:abstractNumId w:val="0"/>
+  </w:num>
   <w:num w:numId="1000">
     <w:abstractNumId w:val="990"/>
   </w:num>
@@ -1209,66 +1263,6 @@
       <w:szCs w:val="24"/>
     </w:rPr>
   </w:style>
-  <w:style w:type="paragraph" w:styleId="Heading7">
-    <w:name w:val="Heading 7"/>
-    <w:basedOn w:val="Normal"/>
-    <w:next w:val="BodyText"/>
-    <w:uiPriority w:val="9"/>
-    <w:unhideWhenUsed/>
-    <w:qFormat/>
-    <w:pPr>
-      <w:keepNext/>
-      <w:keepLines/>
-      <w:spacing w:before="200" w:after="0"/>
-      <w:outlineLvl w:val="6"/>
-    </w:pPr>
-    <w:rPr>
-      <w:rFonts w:asciiTheme="majorHAnsi" w:eastAsiaTheme="majorEastAsia" w:hAnsiTheme="majorHAnsi" w:cstheme="majorBidi"/>
-      <w:color w:val="4F81BD" w:themeColor="accent1"/>
-      <w:sz w:val="24"/>
-      <w:szCs w:val="24"/>
-    </w:rPr>
-  </w:style>
-  <w:style w:type="paragraph" w:styleId="Heading8">
-    <w:name w:val="Heading 8"/>
-    <w:basedOn w:val="Normal"/>
-    <w:next w:val="BodyText"/>
-    <w:uiPriority w:val="9"/>
-    <w:unhideWhenUsed/>
-    <w:qFormat/>
-    <w:pPr>
-      <w:keepNext/>
-      <w:keepLines/>
-      <w:spacing w:before="200" w:after="0"/>
-      <w:outlineLvl w:val="7"/>
-    </w:pPr>
-    <w:rPr>
-      <w:rFonts w:asciiTheme="majorHAnsi" w:eastAsiaTheme="majorEastAsia" w:hAnsiTheme="majorHAnsi" w:cstheme="majorBidi"/>
-      <w:color w:val="4F81BD" w:themeColor="accent1"/>
-      <w:sz w:val="24"/>
-      <w:szCs w:val="24"/>
-    </w:rPr>
-  </w:style>
-  <w:style w:type="paragraph" w:styleId="Heading9">
-    <w:name w:val="Heading 9"/>
-    <w:basedOn w:val="Normal"/>
-    <w:next w:val="BodyText"/>
-    <w:uiPriority w:val="9"/>
-    <w:unhideWhenUsed/>
-    <w:qFormat/>
-    <w:pPr>
-      <w:keepNext/>
-      <w:keepLines/>
-      <w:spacing w:before="200" w:after="0"/>
-      <w:outlineLvl w:val="8"/>
-    </w:pPr>
-    <w:rPr>
-      <w:rFonts w:asciiTheme="majorHAnsi" w:eastAsiaTheme="majorEastAsia" w:hAnsiTheme="majorHAnsi" w:cstheme="majorBidi"/>
-      <w:color w:val="4F81BD" w:themeColor="accent1"/>
-      <w:sz w:val="24"/>
-      <w:szCs w:val="24"/>
-    </w:rPr>
-  </w:style>
   <w:style w:type="paragraph" w:styleId="BlockText">
     <w:name w:val="Block Text"/>
     <w:basedOn w:val="BodyText"/>
@@ -1300,9 +1294,8 @@
     <w:semiHidden/>
     <w:unhideWhenUsed/>
   </w:style>
-  <w:style w:type="table" w:default="1" w:styleId="Table">
-    <w:name w:val="Table"/>
-    <w:basedOn w:val="TableNormal"/>
+  <w:style w:type="table" w:default="1" w:styleId="TableNormal">
+    <w:name w:val="Normal Table"/>
     <w:semiHidden/>
     <w:unhideWhenUsed/>
     <w:qFormat/>
@@ -1359,8 +1352,8 @@
     <w:name w:val="Figure"/>
     <w:basedOn w:val="Normal"/>
   </w:style>
-  <w:style w:type="paragraph" w:customStyle="1" w:styleId="CaptionedFigure">
-    <w:name w:val="Captioned Figure"/>
+  <w:style w:type="paragraph" w:customStyle="1" w:styleId="FigureWithCaption">
+    <w:name w:val="Figure with Caption"/>
     <w:basedOn w:val="Figure"/>
     <w:pPr>
       <w:keepNext/>

</xml_diff>

<commit_message>
Move exploratory analysis to analysis script, move figures into final Rmd/doc
</commit_message>
<xml_diff>
--- a/products/manuscript/Project_Template.docx
+++ b/products/manuscript/Project_Template.docx
@@ -119,7 +119,7 @@
         <w:pStyle w:val="Date"/>
       </w:pPr>
       <w:r>
-        <w:t xml:space="preserve">2019-09-12</w:t>
+        <w:t xml:space="preserve">2019-10-21</w:t>
       </w:r>
     </w:p>
     <w:p>
@@ -363,18 +363,56 @@
         <w:pStyle w:val="FirstParagraph"/>
       </w:pPr>
       <w:r>
-        <w:rPr>
-          <w:i/>
-        </w:rPr>
-        <w:t xml:space="preserve">As applicable, explain where and how you got the data. If you directly import the data from an online source, you can combine this section with the next.</w:t>
-      </w:r>
+        <w:t xml:space="preserve">Vibrio Data - Culturable Vibrio were enumerated from surface waters by spread plate onto TCBS.</w:t>
+      </w:r>
+    </w:p>
+    <w:p>
+      <w:pPr>
+        <w:pStyle w:val="BodyText"/>
+      </w:pPr>
+      <w:r>
+        <w:t xml:space="preserve">Environmental Data - Water temperature and pH were determined using a YSI sonde.Salinity was determined using a refractometer. Data was collected on site at the time of sampling.</w:t>
+      </w:r>
+    </w:p>
+    <w:p>
+      <w:pPr>
+        <w:pStyle w:val="BodyText"/>
+      </w:pPr>
+      <w:r>
+        <w:t xml:space="preserve">Dust Data - Daily averages for aerosol optical depth (AOD) were obtained from</w:t>
+      </w:r>
+      <w:r>
+        <w:t xml:space="preserve"> </w:t>
+      </w:r>
+      <w:hyperlink r:id="rId28">
+        <w:r>
+          <w:rPr>
+            <w:rStyle w:val="Hyperlink"/>
+          </w:rPr>
+          <w:t xml:space="preserve">AERONET Version 3</w:t>
+        </w:r>
+      </w:hyperlink>
+      <w:r>
+        <w:t xml:space="preserve">. The AOD values were obtained for stations at NASA Kennedy Space Center and Lake Okeechobee to approximate the aerosol optical depth in the Northern Indian River Lagoon (IRL), and the St. Lucie Estuary (SLE), respectively. The following data are cloud cleared and quality controls have been applied but these data may not have final calibration applied. For more information on this data, contact: PI Nima_Pahlevan at</w:t>
+      </w:r>
+      <w:r>
+        <w:t xml:space="preserve"> </w:t>
+      </w:r>
+      <w:hyperlink r:id="rId29">
+        <w:r>
+          <w:rPr>
+            <w:rStyle w:val="Hyperlink"/>
+          </w:rPr>
+          <w:t xml:space="preserve">nima.pahlevan@nasa.gov</w:t>
+        </w:r>
+      </w:hyperlink>
     </w:p>
     <w:p>
       <w:pPr>
         <w:pStyle w:val="Heading2"/>
       </w:pPr>
-      <w:bookmarkStart w:id="28" w:name="data-import-and-cleaning"/>
-      <w:bookmarkEnd w:id="28"/>
+      <w:bookmarkStart w:id="30" w:name="data-import-and-cleaning"/>
+      <w:bookmarkEnd w:id="30"/>
       <w:r>
         <w:t xml:space="preserve">Data import and cleaning</w:t>
       </w:r>
@@ -392,10 +430,351 @@
     </w:p>
     <w:p>
       <w:pPr>
+        <w:pStyle w:val="BodyText"/>
+      </w:pPr>
+      <w:r>
+        <w:drawing>
+          <wp:inline>
+            <wp:extent cx="5334000" cy="4667250"/>
+            <wp:effectExtent b="0" l="0" r="0" t="0"/>
+            <wp:docPr descr="Figure 1: Analysis figure." title="" id="1" name="Picture"/>
+            <a:graphic>
+              <a:graphicData uri="http://schemas.openxmlformats.org/drawingml/2006/picture">
+                <pic:pic>
+                  <pic:nvPicPr>
+                    <pic:cNvPr descr="../../results/irl_vibrio.png" id="0" name="Picture"/>
+                    <pic:cNvPicPr>
+                      <a:picLocks noChangeArrowheads="1" noChangeAspect="1"/>
+                    </pic:cNvPicPr>
+                  </pic:nvPicPr>
+                  <pic:blipFill>
+                    <a:blip r:embed="rId31"/>
+                    <a:stretch>
+                      <a:fillRect/>
+                    </a:stretch>
+                  </pic:blipFill>
+                  <pic:spPr bwMode="auto">
+                    <a:xfrm>
+                      <a:off x="0" y="0"/>
+                      <a:ext cx="5334000" cy="4667250"/>
+                    </a:xfrm>
+                    <a:prstGeom prst="rect">
+                      <a:avLst/>
+                    </a:prstGeom>
+                    <a:noFill/>
+                    <a:ln w="9525">
+                      <a:noFill/>
+                      <a:headEnd/>
+                      <a:tailEnd/>
+                    </a:ln>
+                  </pic:spPr>
+                </pic:pic>
+              </a:graphicData>
+            </a:graphic>
+          </wp:inline>
+        </w:drawing>
+      </w:r>
+      <w:r>
+        <w:drawing>
+          <wp:inline>
+            <wp:extent cx="5334000" cy="4667250"/>
+            <wp:effectExtent b="0" l="0" r="0" t="0"/>
+            <wp:docPr descr="(#fig:resultfigure)Analysis figure." title="" id="1" name="Picture"/>
+            <a:graphic>
+              <a:graphicData uri="http://schemas.openxmlformats.org/drawingml/2006/picture">
+                <pic:pic>
+                  <pic:nvPicPr>
+                    <pic:cNvPr descr="../../results/sle_vibrio.png" id="0" name="Picture"/>
+                    <pic:cNvPicPr>
+                      <a:picLocks noChangeArrowheads="1" noChangeAspect="1"/>
+                    </pic:cNvPicPr>
+                  </pic:nvPicPr>
+                  <pic:blipFill>
+                    <a:blip r:embed="rId32"/>
+                    <a:stretch>
+                      <a:fillRect/>
+                    </a:stretch>
+                  </pic:blipFill>
+                  <pic:spPr bwMode="auto">
+                    <a:xfrm>
+                      <a:off x="0" y="0"/>
+                      <a:ext cx="5334000" cy="4667250"/>
+                    </a:xfrm>
+                    <a:prstGeom prst="rect">
+                      <a:avLst/>
+                    </a:prstGeom>
+                    <a:noFill/>
+                    <a:ln w="9525">
+                      <a:noFill/>
+                      <a:headEnd/>
+                      <a:tailEnd/>
+                    </a:ln>
+                  </pic:spPr>
+                </pic:pic>
+              </a:graphicData>
+            </a:graphic>
+          </wp:inline>
+        </w:drawing>
+      </w:r>
+      <w:r>
+        <w:drawing>
+          <wp:inline>
+            <wp:extent cx="5334000" cy="4667250"/>
+            <wp:effectExtent b="0" l="0" r="0" t="0"/>
+            <wp:docPr descr="(#fig:resultfigure)Analysis figure." title="" id="1" name="Picture"/>
+            <a:graphic>
+              <a:graphicData uri="http://schemas.openxmlformats.org/drawingml/2006/picture">
+                <pic:pic>
+                  <pic:nvPicPr>
+                    <pic:cNvPr descr="../../results/vibrio_aod.png" id="0" name="Picture"/>
+                    <pic:cNvPicPr>
+                      <a:picLocks noChangeArrowheads="1" noChangeAspect="1"/>
+                    </pic:cNvPicPr>
+                  </pic:nvPicPr>
+                  <pic:blipFill>
+                    <a:blip r:embed="rId33"/>
+                    <a:stretch>
+                      <a:fillRect/>
+                    </a:stretch>
+                  </pic:blipFill>
+                  <pic:spPr bwMode="auto">
+                    <a:xfrm>
+                      <a:off x="0" y="0"/>
+                      <a:ext cx="5334000" cy="4667250"/>
+                    </a:xfrm>
+                    <a:prstGeom prst="rect">
+                      <a:avLst/>
+                    </a:prstGeom>
+                    <a:noFill/>
+                    <a:ln w="9525">
+                      <a:noFill/>
+                      <a:headEnd/>
+                      <a:tailEnd/>
+                    </a:ln>
+                  </pic:spPr>
+                </pic:pic>
+              </a:graphicData>
+            </a:graphic>
+          </wp:inline>
+        </w:drawing>
+      </w:r>
+      <w:r>
+        <w:drawing>
+          <wp:inline>
+            <wp:extent cx="5334000" cy="4667250"/>
+            <wp:effectExtent b="0" l="0" r="0" t="0"/>
+            <wp:docPr descr="(#fig:resultfigure)Analysis figure." title="" id="1" name="Picture"/>
+            <a:graphic>
+              <a:graphicData uri="http://schemas.openxmlformats.org/drawingml/2006/picture">
+                <pic:pic>
+                  <pic:nvPicPr>
+                    <pic:cNvPr descr="../../results/log_vibrio_aod.png" id="0" name="Picture"/>
+                    <pic:cNvPicPr>
+                      <a:picLocks noChangeArrowheads="1" noChangeAspect="1"/>
+                    </pic:cNvPicPr>
+                  </pic:nvPicPr>
+                  <pic:blipFill>
+                    <a:blip r:embed="rId34"/>
+                    <a:stretch>
+                      <a:fillRect/>
+                    </a:stretch>
+                  </pic:blipFill>
+                  <pic:spPr bwMode="auto">
+                    <a:xfrm>
+                      <a:off x="0" y="0"/>
+                      <a:ext cx="5334000" cy="4667250"/>
+                    </a:xfrm>
+                    <a:prstGeom prst="rect">
+                      <a:avLst/>
+                    </a:prstGeom>
+                    <a:noFill/>
+                    <a:ln w="9525">
+                      <a:noFill/>
+                      <a:headEnd/>
+                      <a:tailEnd/>
+                    </a:ln>
+                  </pic:spPr>
+                </pic:pic>
+              </a:graphicData>
+            </a:graphic>
+          </wp:inline>
+        </w:drawing>
+      </w:r>
+      <w:r>
+        <w:drawing>
+          <wp:inline>
+            <wp:extent cx="5334000" cy="4667250"/>
+            <wp:effectExtent b="0" l="0" r="0" t="0"/>
+            <wp:docPr descr="(#fig:resultfigure)Analysis figure." title="" id="1" name="Picture"/>
+            <a:graphic>
+              <a:graphicData uri="http://schemas.openxmlformats.org/drawingml/2006/picture">
+                <pic:pic>
+                  <pic:nvPicPr>
+                    <pic:cNvPr descr="../../results/vibrio_aod24_regional.png" id="0" name="Picture"/>
+                    <pic:cNvPicPr>
+                      <a:picLocks noChangeArrowheads="1" noChangeAspect="1"/>
+                    </pic:cNvPicPr>
+                  </pic:nvPicPr>
+                  <pic:blipFill>
+                    <a:blip r:embed="rId35"/>
+                    <a:stretch>
+                      <a:fillRect/>
+                    </a:stretch>
+                  </pic:blipFill>
+                  <pic:spPr bwMode="auto">
+                    <a:xfrm>
+                      <a:off x="0" y="0"/>
+                      <a:ext cx="5334000" cy="4667250"/>
+                    </a:xfrm>
+                    <a:prstGeom prst="rect">
+                      <a:avLst/>
+                    </a:prstGeom>
+                    <a:noFill/>
+                    <a:ln w="9525">
+                      <a:noFill/>
+                      <a:headEnd/>
+                      <a:tailEnd/>
+                    </a:ln>
+                  </pic:spPr>
+                </pic:pic>
+              </a:graphicData>
+            </a:graphic>
+          </wp:inline>
+        </w:drawing>
+      </w:r>
+      <w:r>
+        <w:drawing>
+          <wp:inline>
+            <wp:extent cx="5334000" cy="4667250"/>
+            <wp:effectExtent b="0" l="0" r="0" t="0"/>
+            <wp:docPr descr="(#fig:resultfigure)Analysis figure." title="" id="1" name="Picture"/>
+            <a:graphic>
+              <a:graphicData uri="http://schemas.openxmlformats.org/drawingml/2006/picture">
+                <pic:pic>
+                  <pic:nvPicPr>
+                    <pic:cNvPr descr="../../results/vibrio_aod24.png" id="0" name="Picture"/>
+                    <pic:cNvPicPr>
+                      <a:picLocks noChangeArrowheads="1" noChangeAspect="1"/>
+                    </pic:cNvPicPr>
+                  </pic:nvPicPr>
+                  <pic:blipFill>
+                    <a:blip r:embed="rId36"/>
+                    <a:stretch>
+                      <a:fillRect/>
+                    </a:stretch>
+                  </pic:blipFill>
+                  <pic:spPr bwMode="auto">
+                    <a:xfrm>
+                      <a:off x="0" y="0"/>
+                      <a:ext cx="5334000" cy="4667250"/>
+                    </a:xfrm>
+                    <a:prstGeom prst="rect">
+                      <a:avLst/>
+                    </a:prstGeom>
+                    <a:noFill/>
+                    <a:ln w="9525">
+                      <a:noFill/>
+                      <a:headEnd/>
+                      <a:tailEnd/>
+                    </a:ln>
+                  </pic:spPr>
+                </pic:pic>
+              </a:graphicData>
+            </a:graphic>
+          </wp:inline>
+        </w:drawing>
+      </w:r>
+      <w:r>
+        <w:drawing>
+          <wp:inline>
+            <wp:extent cx="5334000" cy="4667250"/>
+            <wp:effectExtent b="0" l="0" r="0" t="0"/>
+            <wp:docPr descr="(#fig:resultfigure)Analysis figure." title="" id="1" name="Picture"/>
+            <a:graphic>
+              <a:graphicData uri="http://schemas.openxmlformats.org/drawingml/2006/picture">
+                <pic:pic>
+                  <pic:nvPicPr>
+                    <pic:cNvPr descr="../../results/vibrio_aod48.png" id="0" name="Picture"/>
+                    <pic:cNvPicPr>
+                      <a:picLocks noChangeArrowheads="1" noChangeAspect="1"/>
+                    </pic:cNvPicPr>
+                  </pic:nvPicPr>
+                  <pic:blipFill>
+                    <a:blip r:embed="rId37"/>
+                    <a:stretch>
+                      <a:fillRect/>
+                    </a:stretch>
+                  </pic:blipFill>
+                  <pic:spPr bwMode="auto">
+                    <a:xfrm>
+                      <a:off x="0" y="0"/>
+                      <a:ext cx="5334000" cy="4667250"/>
+                    </a:xfrm>
+                    <a:prstGeom prst="rect">
+                      <a:avLst/>
+                    </a:prstGeom>
+                    <a:noFill/>
+                    <a:ln w="9525">
+                      <a:noFill/>
+                      <a:headEnd/>
+                      <a:tailEnd/>
+                    </a:ln>
+                  </pic:spPr>
+                </pic:pic>
+              </a:graphicData>
+            </a:graphic>
+          </wp:inline>
+        </w:drawing>
+      </w:r>
+      <w:r>
+        <w:drawing>
+          <wp:inline>
+            <wp:extent cx="5334000" cy="4667250"/>
+            <wp:effectExtent b="0" l="0" r="0" t="0"/>
+            <wp:docPr descr="(#fig:resultfigure)Analysis figure." title="" id="1" name="Picture"/>
+            <a:graphic>
+              <a:graphicData uri="http://schemas.openxmlformats.org/drawingml/2006/picture">
+                <pic:pic>
+                  <pic:nvPicPr>
+                    <pic:cNvPr descr="../../results/vibrio_aod72.png" id="0" name="Picture"/>
+                    <pic:cNvPicPr>
+                      <a:picLocks noChangeArrowheads="1" noChangeAspect="1"/>
+                    </pic:cNvPicPr>
+                  </pic:nvPicPr>
+                  <pic:blipFill>
+                    <a:blip r:embed="rId38"/>
+                    <a:stretch>
+                      <a:fillRect/>
+                    </a:stretch>
+                  </pic:blipFill>
+                  <pic:spPr bwMode="auto">
+                    <a:xfrm>
+                      <a:off x="0" y="0"/>
+                      <a:ext cx="5334000" cy="4667250"/>
+                    </a:xfrm>
+                    <a:prstGeom prst="rect">
+                      <a:avLst/>
+                    </a:prstGeom>
+                    <a:noFill/>
+                    <a:ln w="9525">
+                      <a:noFill/>
+                      <a:headEnd/>
+                      <a:tailEnd/>
+                    </a:ln>
+                  </pic:spPr>
+                </pic:pic>
+              </a:graphicData>
+            </a:graphic>
+          </wp:inline>
+        </w:drawing>
+      </w:r>
+    </w:p>
+    <w:p>
+      <w:pPr>
         <w:pStyle w:val="Heading2"/>
       </w:pPr>
-      <w:bookmarkStart w:id="29" w:name="univariate-analysis"/>
-      <w:bookmarkEnd w:id="29"/>
+      <w:bookmarkStart w:id="39" w:name="univariate-analysis"/>
+      <w:bookmarkEnd w:id="39"/>
       <w:r>
         <w:t xml:space="preserve">Univariate analysis</w:t>
       </w:r>
@@ -415,8 +794,8 @@
       <w:pPr>
         <w:pStyle w:val="Heading2"/>
       </w:pPr>
-      <w:bookmarkStart w:id="30" w:name="bivariate-analysis"/>
-      <w:bookmarkEnd w:id="30"/>
+      <w:bookmarkStart w:id="40" w:name="bivariate-analysis"/>
+      <w:bookmarkEnd w:id="40"/>
       <w:r>
         <w:t xml:space="preserve">Bivariate analysis</w:t>
       </w:r>
@@ -436,8 +815,8 @@
       <w:pPr>
         <w:pStyle w:val="Heading2"/>
       </w:pPr>
-      <w:bookmarkStart w:id="31" w:name="full-analysis"/>
-      <w:bookmarkEnd w:id="31"/>
+      <w:bookmarkStart w:id="41" w:name="full-analysis"/>
+      <w:bookmarkEnd w:id="41"/>
       <w:r>
         <w:t xml:space="preserve">Full analysis</w:t>
       </w:r>
@@ -457,8 +836,8 @@
       <w:pPr>
         <w:pStyle w:val="Heading1"/>
       </w:pPr>
-      <w:bookmarkStart w:id="32" w:name="discussion"/>
-      <w:bookmarkEnd w:id="32"/>
+      <w:bookmarkStart w:id="42" w:name="discussion"/>
+      <w:bookmarkEnd w:id="42"/>
       <w:r>
         <w:t xml:space="preserve">Discussion</w:t>
       </w:r>
@@ -467,8 +846,8 @@
       <w:pPr>
         <w:pStyle w:val="Heading2"/>
       </w:pPr>
-      <w:bookmarkStart w:id="33" w:name="summary-and-interpretation"/>
-      <w:bookmarkEnd w:id="33"/>
+      <w:bookmarkStart w:id="43" w:name="summary-and-interpretation"/>
+      <w:bookmarkEnd w:id="43"/>
       <w:r>
         <w:t xml:space="preserve">Summary and Interpretation</w:t>
       </w:r>
@@ -488,8 +867,8 @@
       <w:pPr>
         <w:pStyle w:val="Heading2"/>
       </w:pPr>
-      <w:bookmarkStart w:id="34" w:name="strengths-and-limitations"/>
-      <w:bookmarkEnd w:id="34"/>
+      <w:bookmarkStart w:id="44" w:name="strengths-and-limitations"/>
+      <w:bookmarkEnd w:id="44"/>
       <w:r>
         <w:t xml:space="preserve">Strengths and Limitations</w:t>
       </w:r>
@@ -509,8 +888,8 @@
       <w:pPr>
         <w:pStyle w:val="Heading2"/>
       </w:pPr>
-      <w:bookmarkStart w:id="35" w:name="conclusions"/>
-      <w:bookmarkEnd w:id="35"/>
+      <w:bookmarkStart w:id="45" w:name="conclusions"/>
+      <w:bookmarkEnd w:id="45"/>
       <w:r>
         <w:t xml:space="preserve">Conclusions</w:t>
       </w:r>
@@ -541,8 +920,8 @@
       <w:pPr>
         <w:pStyle w:val="Heading1"/>
       </w:pPr>
-      <w:bookmarkStart w:id="36" w:name="references"/>
-      <w:bookmarkEnd w:id="36"/>
+      <w:bookmarkStart w:id="46" w:name="references"/>
+      <w:bookmarkEnd w:id="46"/>
       <w:r>
         <w:t xml:space="preserve">References</w:t>
       </w:r>
@@ -655,7 +1034,7 @@
     </w:lvl>
   </w:abstractNum>
   <w:abstractNum w:abstractNumId="990">
-    <w:nsid w:val="72f58fe0"/>
+    <w:nsid w:val="11076a16"/>
     <w:multiLevelType w:val="multilevel"/>
     <w:lvl w:ilvl="0">
       <w:numFmt w:val="bullet"/>

</xml_diff>

<commit_message>
Including figures and analysis into main text of manuscript
</commit_message>
<xml_diff>
--- a/products/manuscript/Project_Template.docx
+++ b/products/manuscript/Project_Template.docx
@@ -137,20 +137,35 @@
         <w:pStyle w:val="FirstParagraph"/>
       </w:pPr>
       <w:r>
-        <w:rPr>
-          <w:i/>
-        </w:rPr>
-        <w:t xml:space="preserve">Write a summary of your project.</w:t>
+        <w:t xml:space="preserve">Harmful Algal Blooms (HABs) are an emerging concern for ecosystem and human health. Little is known about the influence of these HAB events on Vibrio dynamics in Florida’s estuaries. The</w:t>
+      </w:r>
+      <w:r>
+        <w:t xml:space="preserve"> </w:t>
+      </w:r>
+      <w:r>
+        <w:t xml:space="preserve">“</w:t>
+      </w:r>
+      <w:r>
+        <w:t xml:space="preserve">Omics</w:t>
+      </w:r>
+      <w:r>
+        <w:t xml:space="preserve">”</w:t>
+      </w:r>
+      <w:r>
+        <w:t xml:space="preserve"> </w:t>
+      </w:r>
+      <w:r>
+        <w:t xml:space="preserve">revolution has improved the resolution and scale by which researchers investigate the complex interactions between Vibrio bacteria and algae in natural waters. Through a genomics approach, this study examines the dynamics between Vibrio populations and harmful algal blooms in Florida’s Indian River Lagoon system. Surface water samples were collected from the Northern Indian River and St. Lucie Estuary weekly between June and July 2019. Samples were size fractionated to separate particle-attached and planktonic Vibrio bacteria. From each fraction, Vibrio abundance was estimated by culture-based methods as well as quantitate PCR (qPCR), targeting the RNA polymerase subunit A (rpoA). The abundance of phytoplankton was determined by flow cytometry. To characterize the species-specific associations between Vibrio and phytoplankton, the Vibrio hsp60 gene was amplified and sequenced from each fraction. This research demonstrates the correlations between Vibrio and phytoplankton abundance, while providing improved resolution of Vibrio assemblages associated with microalgae. By investigating bacterial-algal interactions, we may improve our understanding of how HAB events shape Vibrio ecology and microbial health risks.</w:t>
       </w:r>
     </w:p>
     <w:p>
       <w:pPr>
         <w:pStyle w:val="Heading1"/>
       </w:pPr>
-      <w:bookmarkStart w:id="22" w:name="introduction-required-for-part-1"/>
+      <w:bookmarkStart w:id="22" w:name="introduction"/>
       <w:bookmarkEnd w:id="22"/>
       <w:r>
-        <w:t xml:space="preserve">Introduction (required for part 1)</w:t>
+        <w:t xml:space="preserve">Introduction</w:t>
       </w:r>
     </w:p>
     <w:p>
@@ -342,10 +357,39 @@
         <w:pStyle w:val="FirstParagraph"/>
       </w:pPr>
       <w:r>
-        <w:rPr>
-          <w:i/>
-        </w:rPr>
-        <w:t xml:space="preserve">In most research papers, results and methods are separate. You can combine them here if you find it easier. You are also welcome to structure things such that those are separate sections.</w:t>
+        <w:t xml:space="preserve">Water samples were collected in triplicate from three locations in both the Northern Indian River Lagoon and the St. Lucie Estuary. Samples were collected weekly between June 2019 and July 2019 to monitor phytoplankton and Vibrio abundance (n = 144).</w:t>
+      </w:r>
+    </w:p>
+    <w:p>
+      <w:pPr>
+        <w:pStyle w:val="BodyText"/>
+      </w:pPr>
+      <w:r>
+        <w:t xml:space="preserve">Water samples were pre-filtered using a sterilized 200-µm filter to remove debris, detritus, and zooplankton. Physical parameters of the sampling sites were measured in-field using a YSI sonde. Salinity was determined using a refractometer. Data was collected on site at the time of sampling. Water samples will be analyzed for Chl a and nutrient composition. Water quality will be cross-referenced with the Continuous Sensor-based Water Quality Data from St. John’s Water Management District.</w:t>
+      </w:r>
+    </w:p>
+    <w:p>
+      <w:pPr>
+        <w:pStyle w:val="BodyText"/>
+      </w:pPr>
+      <w:r>
+        <w:t xml:space="preserve">Samples were plated onto TCBS to culture and enumerate Vibrio bacteria. Cell density of phytoplankton will be determined from fixed samples using direct counts and flow cytometry.</w:t>
+      </w:r>
+    </w:p>
+    <w:p>
+      <w:pPr>
+        <w:pStyle w:val="BodyText"/>
+      </w:pPr>
+      <w:r>
+        <w:t xml:space="preserve">Water samples were size fractionated in series onto polycarbonate filters (2.0 µm) and Sterivex filters (0.22 µm) to seperate the particle-attached and planktonic bacterial communities. DNA will be extracted from stored filters using the Qiagen PowerSoil Pro Kit and phenol:chloroform:isoamyl extractions. Bacterial and phytoplankton DNA will be sequenced to characterize the aquatic microbial community.</w:t>
+      </w:r>
+    </w:p>
+    <w:p>
+      <w:pPr>
+        <w:pStyle w:val="BodyText"/>
+      </w:pPr>
+      <w:r>
+        <w:t xml:space="preserve">Bacterial and cyanobacterial 16S rRNA will be amplified using universal 16S primers 515F/806R [REF]. Novel NGS sequencing of the Vibrio heat shock protein 60 (hsp60) will be sequenced as described in Jesser and Noble 2018 to provide additional taxonomic resolution of the Vibrio community. 18S rRNA will be amplified using the universal 18S primers EukA/329R10 as described in Torre et al. 2019 to analyze the phytoplankton community.</w:t>
       </w:r>
     </w:p>
     <w:p>
@@ -363,23 +407,7 @@
         <w:pStyle w:val="FirstParagraph"/>
       </w:pPr>
       <w:r>
-        <w:t xml:space="preserve">Vibrio Data - Culturable Vibrio were enumerated from surface waters by spread plate onto TCBS.</w:t>
-      </w:r>
-    </w:p>
-    <w:p>
-      <w:pPr>
-        <w:pStyle w:val="BodyText"/>
-      </w:pPr>
-      <w:r>
-        <w:t xml:space="preserve">Environmental Data - Water temperature and pH were determined using a YSI sonde.Salinity was determined using a refractometer. Data was collected on site at the time of sampling.</w:t>
-      </w:r>
-    </w:p>
-    <w:p>
-      <w:pPr>
-        <w:pStyle w:val="BodyText"/>
-      </w:pPr>
-      <w:r>
-        <w:t xml:space="preserve">Dust Data - Daily averages for aerosol optical depth (AOD) were obtained from</w:t>
+        <w:t xml:space="preserve">Daily averages for aerosol optical depth (AOD) were obtained from</w:t>
       </w:r>
       <w:r>
         <w:t xml:space="preserve"> </w:t>
@@ -422,10 +450,24 @@
         <w:pStyle w:val="FirstParagraph"/>
       </w:pPr>
       <w:r>
-        <w:rPr>
-          <w:i/>
-        </w:rPr>
-        <w:t xml:space="preserve">Write code that reads in the file and cleans it so it’s ready for analysis. Since this will be fairly long code for most datasets, it might be a good idea to have it in one or several R scripts. If that is the case, explain here briefly what each file does. The files themselves should be commented well so everyone can follow along.</w:t>
+        <w:t xml:space="preserve">The processing script provides code that imports and cleans the data included in this analysis. Water quality paramters and Vibrio counts were recorded as data was collected. Daily averages for aerosol optical depth (AOD) were obtained from</w:t>
+      </w:r>
+      <w:r>
+        <w:t xml:space="preserve"> </w:t>
+      </w:r>
+      <w:hyperlink r:id="rId28">
+        <w:r>
+          <w:rPr>
+            <w:rStyle w:val="Hyperlink"/>
+          </w:rPr>
+          <w:t xml:space="preserve">AERONET Version 3</w:t>
+        </w:r>
+      </w:hyperlink>
+      <w:r>
+        <w:t xml:space="preserve"> </w:t>
+      </w:r>
+      <w:r>
+        <w:t xml:space="preserve">on 9/12/2019.</w:t>
       </w:r>
     </w:p>
     <w:p>
@@ -446,17 +488,6 @@
       <w:bookmarkEnd w:id="32"/>
       <w:r>
         <w:t xml:space="preserve">Univariate analysis</w:t>
-      </w:r>
-    </w:p>
-    <w:p>
-      <w:pPr>
-        <w:pStyle w:val="FirstParagraph"/>
-      </w:pPr>
-      <w:r>
-        <w:rPr>
-          <w:i/>
-        </w:rPr>
-        <w:t xml:space="preserve">Use a combination of text/tables/figures to explore and describe your data. You should produce plots or tables or other summary quantities for most of your variables. You definitely need to do it for the important variables, i.e. if you have main exposure or outcome variables, those need to be explored. Depending on the total number of variables in your dataset, explore all or some of the others.</w:t>
       </w:r>
     </w:p>
     <w:p>
@@ -516,62 +547,907 @@
     </w:p>
     <w:p>
       <w:pPr>
+        <w:pStyle w:val="FigureWithCaption"/>
+      </w:pPr>
+      <w:r>
+        <w:drawing>
+          <wp:inline>
+            <wp:extent cx="5334000" cy="4667250"/>
+            <wp:effectExtent b="0" l="0" r="0" t="0"/>
+            <wp:docPr descr="Figure 2: Enumeration of Vibrio spp. from the Indian River Lagoon between June 5, 2019 and July 30, 2019." title="" id="1" name="Picture"/>
+            <a:graphic>
+              <a:graphicData uri="http://schemas.openxmlformats.org/drawingml/2006/picture">
+                <pic:pic>
+                  <pic:nvPicPr>
+                    <pic:cNvPr descr="../../results/irl_vibrio.png" id="0" name="Picture"/>
+                    <pic:cNvPicPr>
+                      <a:picLocks noChangeArrowheads="1" noChangeAspect="1"/>
+                    </pic:cNvPicPr>
+                  </pic:nvPicPr>
+                  <pic:blipFill>
+                    <a:blip r:embed="rId34"/>
+                    <a:stretch>
+                      <a:fillRect/>
+                    </a:stretch>
+                  </pic:blipFill>
+                  <pic:spPr bwMode="auto">
+                    <a:xfrm>
+                      <a:off x="0" y="0"/>
+                      <a:ext cx="5334000" cy="4667250"/>
+                    </a:xfrm>
+                    <a:prstGeom prst="rect">
+                      <a:avLst/>
+                    </a:prstGeom>
+                    <a:noFill/>
+                    <a:ln w="9525">
+                      <a:noFill/>
+                      <a:headEnd/>
+                      <a:tailEnd/>
+                    </a:ln>
+                  </pic:spPr>
+                </pic:pic>
+              </a:graphicData>
+            </a:graphic>
+          </wp:inline>
+        </w:drawing>
+      </w:r>
+    </w:p>
+    <w:p>
+      <w:pPr>
+        <w:pStyle w:val="ImageCaption"/>
+      </w:pPr>
+      <w:r>
+        <w:t xml:space="preserve">Figure 2: Enumeration of Vibrio spp. from the Indian River Lagoon between June 5, 2019 and July 30, 2019.</w:t>
+      </w:r>
+    </w:p>
+    <w:p>
+      <w:pPr>
+        <w:pStyle w:val="FigureWithCaption"/>
+      </w:pPr>
+      <w:r>
+        <w:drawing>
+          <wp:inline>
+            <wp:extent cx="5334000" cy="4667250"/>
+            <wp:effectExtent b="0" l="0" r="0" t="0"/>
+            <wp:docPr descr="Figure 3: Enumeration of Vibrio spp. from the St. Lucie Estuary between June 5, 2019 and July 30, 2019." title="" id="1" name="Picture"/>
+            <a:graphic>
+              <a:graphicData uri="http://schemas.openxmlformats.org/drawingml/2006/picture">
+                <pic:pic>
+                  <pic:nvPicPr>
+                    <pic:cNvPr descr="../../results/sle_vibrio.png" id="0" name="Picture"/>
+                    <pic:cNvPicPr>
+                      <a:picLocks noChangeArrowheads="1" noChangeAspect="1"/>
+                    </pic:cNvPicPr>
+                  </pic:nvPicPr>
+                  <pic:blipFill>
+                    <a:blip r:embed="rId35"/>
+                    <a:stretch>
+                      <a:fillRect/>
+                    </a:stretch>
+                  </pic:blipFill>
+                  <pic:spPr bwMode="auto">
+                    <a:xfrm>
+                      <a:off x="0" y="0"/>
+                      <a:ext cx="5334000" cy="4667250"/>
+                    </a:xfrm>
+                    <a:prstGeom prst="rect">
+                      <a:avLst/>
+                    </a:prstGeom>
+                    <a:noFill/>
+                    <a:ln w="9525">
+                      <a:noFill/>
+                      <a:headEnd/>
+                      <a:tailEnd/>
+                    </a:ln>
+                  </pic:spPr>
+                </pic:pic>
+              </a:graphicData>
+            </a:graphic>
+          </wp:inline>
+        </w:drawing>
+      </w:r>
+    </w:p>
+    <w:p>
+      <w:pPr>
+        <w:pStyle w:val="ImageCaption"/>
+      </w:pPr>
+      <w:r>
+        <w:t xml:space="preserve">Figure 3: Enumeration of Vibrio spp. from the St. Lucie Estuary between June 5, 2019 and July 30, 2019.</w:t>
+      </w:r>
+    </w:p>
+    <w:p>
+      <w:pPr>
+        <w:pStyle w:val="FigureWithCaption"/>
+      </w:pPr>
+      <w:r>
+        <w:drawing>
+          <wp:inline>
+            <wp:extent cx="5334000" cy="4667250"/>
+            <wp:effectExtent b="0" l="0" r="0" t="0"/>
+            <wp:docPr descr="Figure 4: Aerosol optical density (AOD at 1020nm) over time in the Indian River Lagoon and St. Lucie Estuary, as determined by Aeronet Stations at KSC and Lake Okechobee, respectively." title="" id="1" name="Picture"/>
+            <a:graphic>
+              <a:graphicData uri="http://schemas.openxmlformats.org/drawingml/2006/picture">
+                <pic:pic>
+                  <pic:nvPicPr>
+                    <pic:cNvPr descr="../../results/dust_date.png" id="0" name="Picture"/>
+                    <pic:cNvPicPr>
+                      <a:picLocks noChangeArrowheads="1" noChangeAspect="1"/>
+                    </pic:cNvPicPr>
+                  </pic:nvPicPr>
+                  <pic:blipFill>
+                    <a:blip r:embed="rId36"/>
+                    <a:stretch>
+                      <a:fillRect/>
+                    </a:stretch>
+                  </pic:blipFill>
+                  <pic:spPr bwMode="auto">
+                    <a:xfrm>
+                      <a:off x="0" y="0"/>
+                      <a:ext cx="5334000" cy="4667250"/>
+                    </a:xfrm>
+                    <a:prstGeom prst="rect">
+                      <a:avLst/>
+                    </a:prstGeom>
+                    <a:noFill/>
+                    <a:ln w="9525">
+                      <a:noFill/>
+                      <a:headEnd/>
+                      <a:tailEnd/>
+                    </a:ln>
+                  </pic:spPr>
+                </pic:pic>
+              </a:graphicData>
+            </a:graphic>
+          </wp:inline>
+        </w:drawing>
+      </w:r>
+    </w:p>
+    <w:p>
+      <w:pPr>
+        <w:pStyle w:val="ImageCaption"/>
+      </w:pPr>
+      <w:r>
+        <w:t xml:space="preserve">Figure 4: Aerosol optical density (AOD at 1020nm) over time in the Indian River Lagoon and St. Lucie Estuary, as determined by Aeronet Stations at KSC and Lake Okechobee, respectively.</w:t>
+      </w:r>
+    </w:p>
+    <w:p>
+      <w:pPr>
+        <w:pStyle w:val="FigureWithCaption"/>
+      </w:pPr>
+      <w:r>
+        <w:drawing>
+          <wp:inline>
+            <wp:extent cx="5334000" cy="5334000"/>
+            <wp:effectExtent b="0" l="0" r="0" t="0"/>
+            <wp:docPr descr="Figure 5: Water quality parameters over time in the Indian River Lagoon as determined in field using refractometer and YSI sonde." title="" id="1" name="Picture"/>
+            <a:graphic>
+              <a:graphicData uri="http://schemas.openxmlformats.org/drawingml/2006/picture">
+                <pic:pic>
+                  <pic:nvPicPr>
+                    <pic:cNvPr descr="../../results/irl_env_date.png" id="0" name="Picture"/>
+                    <pic:cNvPicPr>
+                      <a:picLocks noChangeArrowheads="1" noChangeAspect="1"/>
+                    </pic:cNvPicPr>
+                  </pic:nvPicPr>
+                  <pic:blipFill>
+                    <a:blip r:embed="rId37"/>
+                    <a:stretch>
+                      <a:fillRect/>
+                    </a:stretch>
+                  </pic:blipFill>
+                  <pic:spPr bwMode="auto">
+                    <a:xfrm>
+                      <a:off x="0" y="0"/>
+                      <a:ext cx="5334000" cy="5334000"/>
+                    </a:xfrm>
+                    <a:prstGeom prst="rect">
+                      <a:avLst/>
+                    </a:prstGeom>
+                    <a:noFill/>
+                    <a:ln w="9525">
+                      <a:noFill/>
+                      <a:headEnd/>
+                      <a:tailEnd/>
+                    </a:ln>
+                  </pic:spPr>
+                </pic:pic>
+              </a:graphicData>
+            </a:graphic>
+          </wp:inline>
+        </w:drawing>
+      </w:r>
+    </w:p>
+    <w:p>
+      <w:pPr>
+        <w:pStyle w:val="ImageCaption"/>
+      </w:pPr>
+      <w:r>
+        <w:t xml:space="preserve">Figure 5: Water quality parameters over time in the Indian River Lagoon as determined in field using refractometer and YSI sonde.</w:t>
+      </w:r>
+    </w:p>
+    <w:p>
+      <w:pPr>
+        <w:pStyle w:val="FigureWithCaption"/>
+      </w:pPr>
+      <w:r>
+        <w:drawing>
+          <wp:inline>
+            <wp:extent cx="5334000" cy="5334000"/>
+            <wp:effectExtent b="0" l="0" r="0" t="0"/>
+            <wp:docPr descr="Figure 6: Water quality parameters over time in the St. Lucie Estuary as determined in field using refractometer and YSI sonde." title="" id="1" name="Picture"/>
+            <a:graphic>
+              <a:graphicData uri="http://schemas.openxmlformats.org/drawingml/2006/picture">
+                <pic:pic>
+                  <pic:nvPicPr>
+                    <pic:cNvPr descr="../../results/sle_env_date.png" id="0" name="Picture"/>
+                    <pic:cNvPicPr>
+                      <a:picLocks noChangeArrowheads="1" noChangeAspect="1"/>
+                    </pic:cNvPicPr>
+                  </pic:nvPicPr>
+                  <pic:blipFill>
+                    <a:blip r:embed="rId38"/>
+                    <a:stretch>
+                      <a:fillRect/>
+                    </a:stretch>
+                  </pic:blipFill>
+                  <pic:spPr bwMode="auto">
+                    <a:xfrm>
+                      <a:off x="0" y="0"/>
+                      <a:ext cx="5334000" cy="5334000"/>
+                    </a:xfrm>
+                    <a:prstGeom prst="rect">
+                      <a:avLst/>
+                    </a:prstGeom>
+                    <a:noFill/>
+                    <a:ln w="9525">
+                      <a:noFill/>
+                      <a:headEnd/>
+                      <a:tailEnd/>
+                    </a:ln>
+                  </pic:spPr>
+                </pic:pic>
+              </a:graphicData>
+            </a:graphic>
+          </wp:inline>
+        </w:drawing>
+      </w:r>
+    </w:p>
+    <w:p>
+      <w:pPr>
+        <w:pStyle w:val="ImageCaption"/>
+      </w:pPr>
+      <w:r>
+        <w:t xml:space="preserve">Figure 6: Water quality parameters over time in the St. Lucie Estuary as determined in field using refractometer and YSI sonde.</w:t>
+      </w:r>
+    </w:p>
+    <w:p>
+      <w:pPr>
         <w:pStyle w:val="Heading2"/>
       </w:pPr>
-      <w:bookmarkStart w:id="34" w:name="bivariate-analysis"/>
-      <w:bookmarkEnd w:id="34"/>
+      <w:bookmarkStart w:id="39" w:name="bivariate-analysis"/>
+      <w:bookmarkEnd w:id="39"/>
       <w:r>
         <w:t xml:space="preserve">Bivariate analysis</w:t>
       </w:r>
     </w:p>
     <w:p>
       <w:pPr>
-        <w:pStyle w:val="FirstParagraph"/>
+        <w:pStyle w:val="FigureWithCaption"/>
+      </w:pPr>
+      <w:r>
+        <w:drawing>
+          <wp:inline>
+            <wp:extent cx="5334000" cy="5334000"/>
+            <wp:effectExtent b="0" l="0" r="0" t="0"/>
+            <wp:docPr descr="Figure 7: Enumeration of Vibrio spp. from the Indian River Lagoon and St. Lucy Estuary in relation to aerosol optical density (1020nm)." title="" id="1" name="Picture"/>
+            <a:graphic>
+              <a:graphicData uri="http://schemas.openxmlformats.org/drawingml/2006/picture">
+                <pic:pic>
+                  <pic:nvPicPr>
+                    <pic:cNvPr descr="../../results/aod.png" id="0" name="Picture"/>
+                    <pic:cNvPicPr>
+                      <a:picLocks noChangeArrowheads="1" noChangeAspect="1"/>
+                    </pic:cNvPicPr>
+                  </pic:nvPicPr>
+                  <pic:blipFill>
+                    <a:blip r:embed="rId40"/>
+                    <a:stretch>
+                      <a:fillRect/>
+                    </a:stretch>
+                  </pic:blipFill>
+                  <pic:spPr bwMode="auto">
+                    <a:xfrm>
+                      <a:off x="0" y="0"/>
+                      <a:ext cx="5334000" cy="5334000"/>
+                    </a:xfrm>
+                    <a:prstGeom prst="rect">
+                      <a:avLst/>
+                    </a:prstGeom>
+                    <a:noFill/>
+                    <a:ln w="9525">
+                      <a:noFill/>
+                      <a:headEnd/>
+                      <a:tailEnd/>
+                    </a:ln>
+                  </pic:spPr>
+                </pic:pic>
+              </a:graphicData>
+            </a:graphic>
+          </wp:inline>
+        </w:drawing>
+      </w:r>
+    </w:p>
+    <w:p>
+      <w:pPr>
+        <w:pStyle w:val="ImageCaption"/>
+      </w:pPr>
+      <w:r>
+        <w:t xml:space="preserve">Figure 7: Enumeration of Vibrio spp. from the Indian River Lagoon and St. Lucy Estuary in relation to aerosol optical density (1020nm).</w:t>
+      </w:r>
+    </w:p>
+    <w:p>
+      <w:pPr>
+        <w:pStyle w:val="FigureWithCaption"/>
+      </w:pPr>
+      <w:r>
+        <w:drawing>
+          <wp:inline>
+            <wp:extent cx="5334000" cy="5334000"/>
+            <wp:effectExtent b="0" l="0" r="0" t="0"/>
+            <wp:docPr descr="Figure 8: Enumeration of Vibrio spp. from the Indian River Lagoon and St. Lucy Estuary in relation to water quality parameters. Water quality parameters were determined in field using refractometer and YSI sonde." title="" id="1" name="Picture"/>
+            <a:graphic>
+              <a:graphicData uri="http://schemas.openxmlformats.org/drawingml/2006/picture">
+                <pic:pic>
+                  <pic:nvPicPr>
+                    <pic:cNvPr descr="../../results/env_var.png" id="0" name="Picture"/>
+                    <pic:cNvPicPr>
+                      <a:picLocks noChangeArrowheads="1" noChangeAspect="1"/>
+                    </pic:cNvPicPr>
+                  </pic:nvPicPr>
+                  <pic:blipFill>
+                    <a:blip r:embed="rId41"/>
+                    <a:stretch>
+                      <a:fillRect/>
+                    </a:stretch>
+                  </pic:blipFill>
+                  <pic:spPr bwMode="auto">
+                    <a:xfrm>
+                      <a:off x="0" y="0"/>
+                      <a:ext cx="5334000" cy="5334000"/>
+                    </a:xfrm>
+                    <a:prstGeom prst="rect">
+                      <a:avLst/>
+                    </a:prstGeom>
+                    <a:noFill/>
+                    <a:ln w="9525">
+                      <a:noFill/>
+                      <a:headEnd/>
+                      <a:tailEnd/>
+                    </a:ln>
+                  </pic:spPr>
+                </pic:pic>
+              </a:graphicData>
+            </a:graphic>
+          </wp:inline>
+        </w:drawing>
+      </w:r>
+    </w:p>
+    <w:p>
+      <w:pPr>
+        <w:pStyle w:val="ImageCaption"/>
+      </w:pPr>
+      <w:r>
+        <w:t xml:space="preserve">Figure 8: Enumeration of Vibrio spp. from the Indian River Lagoon and St. Lucy Estuary in relation to water quality parameters. Water quality parameters were determined in field using refractometer and YSI sonde.</w:t>
+      </w:r>
+    </w:p>
+    <w:p>
+      <w:pPr>
+        <w:pStyle w:val="FigureWithCaption"/>
+      </w:pPr>
+      <w:r>
+        <w:drawing>
+          <wp:inline>
+            <wp:extent cx="5334000" cy="5334000"/>
+            <wp:effectExtent b="0" l="0" r="0" t="0"/>
+            <wp:docPr descr="Figure 9: Correlation between environmental variables and Vibrio counts." title="" id="1" name="Picture"/>
+            <a:graphic>
+              <a:graphicData uri="http://schemas.openxmlformats.org/drawingml/2006/picture">
+                <pic:pic>
+                  <pic:nvPicPr>
+                    <pic:cNvPr descr="../../results/corr_plot.png" id="0" name="Picture"/>
+                    <pic:cNvPicPr>
+                      <a:picLocks noChangeArrowheads="1" noChangeAspect="1"/>
+                    </pic:cNvPicPr>
+                  </pic:nvPicPr>
+                  <pic:blipFill>
+                    <a:blip r:embed="rId42"/>
+                    <a:stretch>
+                      <a:fillRect/>
+                    </a:stretch>
+                  </pic:blipFill>
+                  <pic:spPr bwMode="auto">
+                    <a:xfrm>
+                      <a:off x="0" y="0"/>
+                      <a:ext cx="5334000" cy="5334000"/>
+                    </a:xfrm>
+                    <a:prstGeom prst="rect">
+                      <a:avLst/>
+                    </a:prstGeom>
+                    <a:noFill/>
+                    <a:ln w="9525">
+                      <a:noFill/>
+                      <a:headEnd/>
+                      <a:tailEnd/>
+                    </a:ln>
+                  </pic:spPr>
+                </pic:pic>
+              </a:graphicData>
+            </a:graphic>
+          </wp:inline>
+        </w:drawing>
+      </w:r>
+    </w:p>
+    <w:p>
+      <w:pPr>
+        <w:pStyle w:val="ImageCaption"/>
+      </w:pPr>
+      <w:r>
+        <w:t xml:space="preserve">Figure 9: Correlation between environmental variables and Vibrio counts.</w:t>
+      </w:r>
+    </w:p>
+    <w:p>
+      <w:pPr>
+        <w:pStyle w:val="Heading2"/>
+      </w:pPr>
+      <w:bookmarkStart w:id="43" w:name="full-analysis"/>
+      <w:bookmarkEnd w:id="43"/>
+      <w:r>
+        <w:t xml:space="preserve">Full analysis</w:t>
+      </w:r>
+    </w:p>
+    <w:p>
+      <w:pPr>
+        <w:pStyle w:val="SourceCode"/>
       </w:pPr>
       <w:r>
         <w:rPr>
-          <w:i/>
+          <w:rStyle w:val="NormalTok"/>
         </w:rPr>
-        <w:t xml:space="preserve">Create plots or tables and compute simple statistics (e.g. t-tests, simple regression model with 1 predictor, etc.) to look for associations between your outcome(s) and each individual predictor variable</w:t>
+        <w:t xml:space="preserve">resulttable =</w:t>
+      </w:r>
+      <w:r>
+        <w:rPr>
+          <w:rStyle w:val="StringTok"/>
+        </w:rPr>
+        <w:t xml:space="preserve"> </w:t>
+      </w:r>
+      <w:r>
+        <w:rPr>
+          <w:rStyle w:val="KeywordTok"/>
+        </w:rPr>
+        <w:t xml:space="preserve">readRDS</w:t>
+      </w:r>
+      <w:r>
+        <w:rPr>
+          <w:rStyle w:val="NormalTok"/>
+        </w:rPr>
+        <w:t xml:space="preserve">(</w:t>
+      </w:r>
+      <w:r>
+        <w:rPr>
+          <w:rStyle w:val="StringTok"/>
+        </w:rPr>
+        <w:t xml:space="preserve">"../../results/resulttable.rds"</w:t>
+      </w:r>
+      <w:r>
+        <w:rPr>
+          <w:rStyle w:val="NormalTok"/>
+        </w:rPr>
+        <w:t xml:space="preserve">)</w:t>
+      </w:r>
+      <w:r>
+        <w:br w:type="textWrapping"/>
+      </w:r>
+      <w:r>
+        <w:rPr>
+          <w:rStyle w:val="NormalTok"/>
+        </w:rPr>
+        <w:t xml:space="preserve">knitr</w:t>
+      </w:r>
+      <w:r>
+        <w:rPr>
+          <w:rStyle w:val="OperatorTok"/>
+        </w:rPr>
+        <w:t xml:space="preserve">::</w:t>
+      </w:r>
+      <w:r>
+        <w:rPr>
+          <w:rStyle w:val="KeywordTok"/>
+        </w:rPr>
+        <w:t xml:space="preserve">kable</w:t>
+      </w:r>
+      <w:r>
+        <w:rPr>
+          <w:rStyle w:val="NormalTok"/>
+        </w:rPr>
+        <w:t xml:space="preserve">(resulttable, </w:t>
+      </w:r>
+      <w:r>
+        <w:rPr>
+          <w:rStyle w:val="DataTypeTok"/>
+        </w:rPr>
+        <w:t xml:space="preserve">caption =</w:t>
+      </w:r>
+      <w:r>
+        <w:rPr>
+          <w:rStyle w:val="NormalTok"/>
+        </w:rPr>
+        <w:t xml:space="preserve"> </w:t>
+      </w:r>
+      <w:r>
+        <w:rPr>
+          <w:rStyle w:val="StringTok"/>
+        </w:rPr>
+        <w:t xml:space="preserve">"Results of linear model fit to explain Vibrio counts."</w:t>
+      </w:r>
+      <w:r>
+        <w:rPr>
+          <w:rStyle w:val="NormalTok"/>
+        </w:rPr>
+        <w:t xml:space="preserve">)</w:t>
+      </w:r>
+    </w:p>
+    <w:p>
+      <w:pPr>
+        <w:pStyle w:val="TableCaption"/>
+      </w:pPr>
+      <w:r>
+        <w:t xml:space="preserve">(#tab:simple linear model)Results of linear model fit to explain Vibrio counts.</w:t>
+      </w:r>
+    </w:p>
+    <w:tbl>
+      <w:tblPr>
+        <w:tblStyle w:val="TableNormal"/>
+        <w:tblW w:type="pct" w:w="0.0"/>
+        <w:tblLook w:firstRow="1"/>
+        <w:tblCaption w:val="(#tab:simple linear model)Results of linear model fit to explain Vibrio counts."/>
+      </w:tblPr>
+      <w:tblGrid/>
+      <w:tr>
+        <w:trPr>
+          <w:cnfStyle w:firstRow="1"/>
+        </w:trPr>
+        <w:tc>
+          <w:tcPr>
+            <w:tcBorders>
+              <w:bottom w:val="single"/>
+            </w:tcBorders>
+            <w:vAlign w:val="bottom"/>
+          </w:tcPr>
+          <w:p>
+            <w:pPr>
+              <w:pStyle w:val="Compact"/>
+              <w:jc w:val="left"/>
+            </w:pPr>
+            <w:r>
+              <w:t xml:space="preserve">term</w:t>
+            </w:r>
+          </w:p>
+        </w:tc>
+        <w:tc>
+          <w:tcPr>
+            <w:tcBorders>
+              <w:bottom w:val="single"/>
+            </w:tcBorders>
+            <w:vAlign w:val="bottom"/>
+          </w:tcPr>
+          <w:p>
+            <w:pPr>
+              <w:pStyle w:val="Compact"/>
+              <w:jc w:val="right"/>
+            </w:pPr>
+            <w:r>
+              <w:t xml:space="preserve">estimate</w:t>
+            </w:r>
+          </w:p>
+        </w:tc>
+        <w:tc>
+          <w:tcPr>
+            <w:tcBorders>
+              <w:bottom w:val="single"/>
+            </w:tcBorders>
+            <w:vAlign w:val="bottom"/>
+          </w:tcPr>
+          <w:p>
+            <w:pPr>
+              <w:pStyle w:val="Compact"/>
+              <w:jc w:val="right"/>
+            </w:pPr>
+            <w:r>
+              <w:t xml:space="preserve">std.error</w:t>
+            </w:r>
+          </w:p>
+        </w:tc>
+        <w:tc>
+          <w:tcPr>
+            <w:tcBorders>
+              <w:bottom w:val="single"/>
+            </w:tcBorders>
+            <w:vAlign w:val="bottom"/>
+          </w:tcPr>
+          <w:p>
+            <w:pPr>
+              <w:pStyle w:val="Compact"/>
+              <w:jc w:val="right"/>
+            </w:pPr>
+            <w:r>
+              <w:t xml:space="preserve">statistic</w:t>
+            </w:r>
+          </w:p>
+        </w:tc>
+        <w:tc>
+          <w:tcPr>
+            <w:tcBorders>
+              <w:bottom w:val="single"/>
+            </w:tcBorders>
+            <w:vAlign w:val="bottom"/>
+          </w:tcPr>
+          <w:p>
+            <w:pPr>
+              <w:pStyle w:val="Compact"/>
+              <w:jc w:val="right"/>
+            </w:pPr>
+            <w:r>
+              <w:t xml:space="preserve">p.value</w:t>
+            </w:r>
+          </w:p>
+        </w:tc>
+      </w:tr>
+      <w:tr>
+        <w:tc>
+          <w:p>
+            <w:pPr>
+              <w:pStyle w:val="Compact"/>
+              <w:jc w:val="left"/>
+            </w:pPr>
+            <w:r>
+              <w:t xml:space="preserve">previous_24</w:t>
+            </w:r>
+          </w:p>
+        </w:tc>
+        <w:tc>
+          <w:p>
+            <w:pPr>
+              <w:pStyle w:val="Compact"/>
+              <w:jc w:val="right"/>
+            </w:pPr>
+            <w:r>
+              <w:t xml:space="preserve">44277.34226</w:t>
+            </w:r>
+          </w:p>
+        </w:tc>
+        <w:tc>
+          <w:p>
+            <w:pPr>
+              <w:pStyle w:val="Compact"/>
+              <w:jc w:val="right"/>
+            </w:pPr>
+            <w:r>
+              <w:t xml:space="preserve">16718.9295</w:t>
+            </w:r>
+          </w:p>
+        </w:tc>
+        <w:tc>
+          <w:p>
+            <w:pPr>
+              <w:pStyle w:val="Compact"/>
+              <w:jc w:val="right"/>
+            </w:pPr>
+            <w:r>
+              <w:t xml:space="preserve">2.6483360</w:t>
+            </w:r>
+          </w:p>
+        </w:tc>
+        <w:tc>
+          <w:p>
+            <w:pPr>
+              <w:pStyle w:val="Compact"/>
+              <w:jc w:val="right"/>
+            </w:pPr>
+            <w:r>
+              <w:t xml:space="preserve">0.0119322</w:t>
+            </w:r>
+          </w:p>
+        </w:tc>
+      </w:tr>
+      <w:tr>
+        <w:tc>
+          <w:p>
+            <w:pPr>
+              <w:pStyle w:val="Compact"/>
+              <w:jc w:val="left"/>
+            </w:pPr>
+            <w:r>
+              <w:t xml:space="preserve">ph</w:t>
+            </w:r>
+          </w:p>
+        </w:tc>
+        <w:tc>
+          <w:p>
+            <w:pPr>
+              <w:pStyle w:val="Compact"/>
+              <w:jc w:val="right"/>
+            </w:pPr>
+            <w:r>
+              <w:t xml:space="preserve">-2759.89180</w:t>
+            </w:r>
+          </w:p>
+        </w:tc>
+        <w:tc>
+          <w:p>
+            <w:pPr>
+              <w:pStyle w:val="Compact"/>
+              <w:jc w:val="right"/>
+            </w:pPr>
+            <w:r>
+              <w:t xml:space="preserve">4569.6309</w:t>
+            </w:r>
+          </w:p>
+        </w:tc>
+        <w:tc>
+          <w:p>
+            <w:pPr>
+              <w:pStyle w:val="Compact"/>
+              <w:jc w:val="right"/>
+            </w:pPr>
+            <w:r>
+              <w:t xml:space="preserve">-0.6039638</w:t>
+            </w:r>
+          </w:p>
+        </w:tc>
+        <w:tc>
+          <w:p>
+            <w:pPr>
+              <w:pStyle w:val="Compact"/>
+              <w:jc w:val="right"/>
+            </w:pPr>
+            <w:r>
+              <w:t xml:space="preserve">0.5489005</w:t>
+            </w:r>
+          </w:p>
+        </w:tc>
+      </w:tr>
+      <w:tr>
+        <w:tc>
+          <w:p>
+            <w:pPr>
+              <w:pStyle w:val="Compact"/>
+              <w:jc w:val="left"/>
+            </w:pPr>
+            <w:r>
+              <w:t xml:space="preserve">salinity</w:t>
+            </w:r>
+          </w:p>
+        </w:tc>
+        <w:tc>
+          <w:p>
+            <w:pPr>
+              <w:pStyle w:val="Compact"/>
+              <w:jc w:val="right"/>
+            </w:pPr>
+            <w:r>
+              <w:t xml:space="preserve">-51.30583</w:t>
+            </w:r>
+          </w:p>
+        </w:tc>
+        <w:tc>
+          <w:p>
+            <w:pPr>
+              <w:pStyle w:val="Compact"/>
+              <w:jc w:val="right"/>
+            </w:pPr>
+            <w:r>
+              <w:t xml:space="preserve">198.8349</w:t>
+            </w:r>
+          </w:p>
+        </w:tc>
+        <w:tc>
+          <w:p>
+            <w:pPr>
+              <w:pStyle w:val="Compact"/>
+              <w:jc w:val="right"/>
+            </w:pPr>
+            <w:r>
+              <w:t xml:space="preserve">-0.2580323</w:t>
+            </w:r>
+          </w:p>
+        </w:tc>
+        <w:tc>
+          <w:p>
+            <w:pPr>
+              <w:pStyle w:val="Compact"/>
+              <w:jc w:val="right"/>
+            </w:pPr>
+            <w:r>
+              <w:t xml:space="preserve">0.7975584</w:t>
+            </w:r>
+          </w:p>
+        </w:tc>
+      </w:tr>
+      <w:tr>
+        <w:tc>
+          <w:p>
+            <w:pPr>
+              <w:pStyle w:val="Compact"/>
+              <w:jc w:val="left"/>
+            </w:pPr>
+            <w:r>
+              <w:t xml:space="preserve">water_temp</w:t>
+            </w:r>
+          </w:p>
+        </w:tc>
+        <w:tc>
+          <w:p>
+            <w:pPr>
+              <w:pStyle w:val="Compact"/>
+              <w:jc w:val="right"/>
+            </w:pPr>
+            <w:r>
+              <w:t xml:space="preserve">150.10967</w:t>
+            </w:r>
+          </w:p>
+        </w:tc>
+        <w:tc>
+          <w:p>
+            <w:pPr>
+              <w:pStyle w:val="Compact"/>
+              <w:jc w:val="right"/>
+            </w:pPr>
+            <w:r>
+              <w:t xml:space="preserve">669.5077</w:t>
+            </w:r>
+          </w:p>
+        </w:tc>
+        <w:tc>
+          <w:p>
+            <w:pPr>
+              <w:pStyle w:val="Compact"/>
+              <w:jc w:val="right"/>
+            </w:pPr>
+            <w:r>
+              <w:t xml:space="preserve">0.2242090</w:t>
+            </w:r>
+          </w:p>
+        </w:tc>
+        <w:tc>
+          <w:p>
+            <w:pPr>
+              <w:pStyle w:val="Compact"/>
+              <w:jc w:val="right"/>
+            </w:pPr>
+            <w:r>
+              <w:t xml:space="preserve">0.8236096</w:t>
+            </w:r>
+          </w:p>
+        </w:tc>
+      </w:tr>
+    </w:tbl>
+    <w:p>
+      <w:pPr>
+        <w:pStyle w:val="Heading1"/>
+      </w:pPr>
+      <w:bookmarkStart w:id="44" w:name="discussion"/>
+      <w:bookmarkEnd w:id="44"/>
+      <w:r>
+        <w:t xml:space="preserve">Discussion</w:t>
       </w:r>
     </w:p>
     <w:p>
       <w:pPr>
         <w:pStyle w:val="Heading2"/>
       </w:pPr>
-      <w:bookmarkStart w:id="35" w:name="full-analysis"/>
-      <w:bookmarkEnd w:id="35"/>
-      <w:r>
-        <w:t xml:space="preserve">Full analysis</w:t>
-      </w:r>
-    </w:p>
-    <w:p>
-      <w:pPr>
-        <w:pStyle w:val="FirstParagraph"/>
-      </w:pPr>
-      <w:r>
-        <w:rPr>
-          <w:i/>
-        </w:rPr>
-        <w:t xml:space="preserve">Use one or several suitable statistical/machine learning methods to analyze your data and to produce meaningful figures, tables, etc. This might again be code that is best placed in one or several separate R scripts that need to be well documented. You can then load the results produced by this code</w:t>
-      </w:r>
-    </w:p>
-    <w:p>
-      <w:pPr>
-        <w:pStyle w:val="Heading1"/>
-      </w:pPr>
-      <w:bookmarkStart w:id="36" w:name="discussion"/>
-      <w:bookmarkEnd w:id="36"/>
-      <w:r>
-        <w:t xml:space="preserve">Discussion</w:t>
-      </w:r>
-    </w:p>
-    <w:p>
-      <w:pPr>
-        <w:pStyle w:val="Heading2"/>
-      </w:pPr>
-      <w:bookmarkStart w:id="37" w:name="summary-and-interpretation"/>
-      <w:bookmarkEnd w:id="37"/>
+      <w:bookmarkStart w:id="45" w:name="summary-and-interpretation"/>
+      <w:bookmarkEnd w:id="45"/>
       <w:r>
         <w:t xml:space="preserve">Summary and Interpretation</w:t>
       </w:r>
@@ -591,8 +1467,8 @@
       <w:pPr>
         <w:pStyle w:val="Heading2"/>
       </w:pPr>
-      <w:bookmarkStart w:id="38" w:name="strengths-and-limitations"/>
-      <w:bookmarkEnd w:id="38"/>
+      <w:bookmarkStart w:id="46" w:name="strengths-and-limitations"/>
+      <w:bookmarkEnd w:id="46"/>
       <w:r>
         <w:t xml:space="preserve">Strengths and Limitations</w:t>
       </w:r>
@@ -612,8 +1488,8 @@
       <w:pPr>
         <w:pStyle w:val="Heading2"/>
       </w:pPr>
-      <w:bookmarkStart w:id="39" w:name="conclusions"/>
-      <w:bookmarkEnd w:id="39"/>
+      <w:bookmarkStart w:id="47" w:name="conclusions"/>
+      <w:bookmarkEnd w:id="47"/>
       <w:r>
         <w:t xml:space="preserve">Conclusions</w:t>
       </w:r>
@@ -644,8 +1520,8 @@
       <w:pPr>
         <w:pStyle w:val="Heading1"/>
       </w:pPr>
-      <w:bookmarkStart w:id="40" w:name="references"/>
-      <w:bookmarkEnd w:id="40"/>
+      <w:bookmarkStart w:id="48" w:name="references"/>
+      <w:bookmarkEnd w:id="48"/>
       <w:r>
         <w:t xml:space="preserve">References</w:t>
       </w:r>
@@ -758,7 +1634,7 @@
     </w:lvl>
   </w:abstractNum>
   <w:abstractNum w:abstractNumId="990">
-    <w:nsid w:val="87a608c3"/>
+    <w:nsid w:val="a66ea0b3"/>
     <w:multiLevelType w:val="multilevel"/>
     <w:lvl w:ilvl="0">
       <w:numFmt w:val="bullet"/>

</xml_diff>

<commit_message>
updated figures with dates as.date
</commit_message>
<xml_diff>
--- a/products/manuscript/Project_Template.docx
+++ b/products/manuscript/Project_Template.docx
@@ -119,7 +119,7 @@
         <w:pStyle w:val="Date"/>
       </w:pPr>
       <w:r>
-        <w:t xml:space="preserve">2019-11-08</w:t>
+        <w:t xml:space="preserve">2019-11-13</w:t>
       </w:r>
     </w:p>
     <w:p>
@@ -1634,7 +1634,7 @@
     </w:lvl>
   </w:abstractNum>
   <w:abstractNum w:abstractNumId="990">
-    <w:nsid w:val="1d86a201"/>
+    <w:nsid w:val="aeb20113"/>
     <w:multiLevelType w:val="multilevel"/>
     <w:lvl w:ilvl="0">
       <w:numFmt w:val="bullet"/>

</xml_diff>

<commit_message>
updates to manuscript bivariate analysis
</commit_message>
<xml_diff>
--- a/products/manuscript/Project_Template.docx
+++ b/products/manuscript/Project_Template.docx
@@ -122,7 +122,7 @@
         <w:pStyle w:val="Date"/>
       </w:pPr>
       <w:r>
-        <w:t xml:space="preserve">2019-11-24</w:t>
+        <w:t xml:space="preserve">2019-11-26</w:t>
       </w:r>
     </w:p>
     <w:p>
@@ -1092,13 +1092,38 @@
           <w:t xml:space="preserve">nima.pahlevan@nasa.gov</w:t>
         </w:r>
       </w:hyperlink>
+      <w:r>
+        <w:t xml:space="preserve">.</w:t>
+      </w:r>
+    </w:p>
+    <w:p>
+      <w:pPr>
+        <w:pStyle w:val="BodyText"/>
+      </w:pPr>
+      <w:r>
+        <w:t xml:space="preserve">Daily averages of precipitation were obtained from</w:t>
+      </w:r>
+      <w:r>
+        <w:t xml:space="preserve"> </w:t>
+      </w:r>
+      <w:hyperlink r:id="rId30">
+        <w:r>
+          <w:rPr>
+            <w:rStyle w:val="Hyperlink"/>
+          </w:rPr>
+          <w:t xml:space="preserve">U.S. Climate Data</w:t>
+        </w:r>
+      </w:hyperlink>
+      <w:r>
+        <w:t xml:space="preserve">. Precipitation data was obtained for Titusville, FL (-80.8159, 28.6241) and Stuart, FL (-80.2397, 27.1897) to approximate precipitation in the Northern Indian River Lagoon (IRL), and the St. Lucie Estuary (SLE), respectively.</w:t>
+      </w:r>
     </w:p>
     <w:p>
       <w:pPr>
         <w:pStyle w:val="Heading2"/>
       </w:pPr>
-      <w:bookmarkStart w:id="30" w:name="data-import-and-cleaning"/>
-      <w:bookmarkEnd w:id="30"/>
+      <w:bookmarkStart w:id="31" w:name="data-import-and-cleaning"/>
+      <w:bookmarkEnd w:id="31"/>
       <w:r>
         <w:t xml:space="preserve">Data Import and Cleaning</w:t>
       </w:r>
@@ -1108,22 +1133,22 @@
         <w:pStyle w:val="FirstParagraph"/>
       </w:pPr>
       <w:r>
-        <w:t xml:space="preserve">The processing script provides code that imports and cleans the data included in this analysis. Water quality paramters and</w:t>
-      </w:r>
-      <w:r>
-        <w:t xml:space="preserve"> </w:t>
-      </w:r>
-      <w:r>
-        <w:rPr>
-          <w:i/>
-        </w:rPr>
-        <w:t xml:space="preserve">Vibrio</w:t>
-      </w:r>
-      <w:r>
-        <w:t xml:space="preserve"> </w:t>
-      </w:r>
-      <w:r>
-        <w:t xml:space="preserve">counts were recorded as data was collected. Daily averages for aerosol optical depth (AOD) were obtained from</w:t>
+        <w:t xml:space="preserve">Water quality paramters and</w:t>
+      </w:r>
+      <w:r>
+        <w:t xml:space="preserve"> </w:t>
+      </w:r>
+      <w:r>
+        <w:rPr>
+          <w:i/>
+        </w:rPr>
+        <w:t xml:space="preserve">Vibrio</w:t>
+      </w:r>
+      <w:r>
+        <w:t xml:space="preserve"> </w:t>
+      </w:r>
+      <w:r>
+        <w:t xml:space="preserve">counts were recorded as data was collected.Daily averages for aerosol optical depth (AOD) were obtained from</w:t>
       </w:r>
       <w:r>
         <w:t xml:space="preserve"> </w:t>
@@ -1140,15 +1165,72 @@
         <w:t xml:space="preserve"> </w:t>
       </w:r>
       <w:r>
-        <w:t xml:space="preserve">on 9/12/2019.</w:t>
+        <w:t xml:space="preserve">on 9/12/2019. Daily averages of precipitation were obtained from</w:t>
+      </w:r>
+      <w:r>
+        <w:t xml:space="preserve"> </w:t>
+      </w:r>
+      <w:hyperlink r:id="rId30">
+        <w:r>
+          <w:rPr>
+            <w:rStyle w:val="Hyperlink"/>
+          </w:rPr>
+          <w:t xml:space="preserve">U.S. Climate Data</w:t>
+        </w:r>
+      </w:hyperlink>
+      <w:r>
+        <w:t xml:space="preserve"> </w:t>
+      </w:r>
+      <w:r>
+        <w:t xml:space="preserve">on 11/13/2019.</w:t>
+      </w:r>
+    </w:p>
+    <w:p>
+      <w:pPr>
+        <w:pStyle w:val="BodyText"/>
+      </w:pPr>
+      <w:r>
+        <w:t xml:space="preserve">Over the course of this study, 144 water samples were collected from eastern Florida. Water samples were collected in triplicate from six sample locations (IRL 1, IRL 2, IRL 3, SLE 1, SLE 2, SLE 3), during eight weekly sampling events.</w:t>
+      </w:r>
+    </w:p>
+    <w:p>
+      <w:pPr>
+        <w:pStyle w:val="BodyText"/>
+      </w:pPr>
+      <w:r>
+        <w:t xml:space="preserve">The IRL and SLE Vibrio count data sets each include 72 observations of Vibrio colonies enumerated from TCBS plates during the length of this study. Triplicates were averaged, resulting in a total of 24 observations in each data set.</w:t>
+      </w:r>
+    </w:p>
+    <w:p>
+      <w:pPr>
+        <w:pStyle w:val="BodyText"/>
+      </w:pPr>
+      <w:r>
+        <w:t xml:space="preserve">The IRL and SLE environmental data sets each include 24 observations detailing the sampling time, water temperature, salinity, air temperature, and precipitation for each sampling event, at each sampling location.</w:t>
+      </w:r>
+    </w:p>
+    <w:p>
+      <w:pPr>
+        <w:pStyle w:val="BodyText"/>
+      </w:pPr>
+      <w:r>
+        <w:t xml:space="preserve">The data imported from Aeronet includes 45 observations of the average AOD between 6/5/2019 and 7/31/2019. In this analysis, we use AOD measured at 1020nm to approximate aerosolized Saharan Dust.</w:t>
+      </w:r>
+    </w:p>
+    <w:p>
+      <w:pPr>
+        <w:pStyle w:val="BodyText"/>
+      </w:pPr>
+      <w:r>
+        <w:t xml:space="preserve">The processing script provides code that imports and cleans the data included in this analysis.</w:t>
       </w:r>
     </w:p>
     <w:p>
       <w:pPr>
         <w:pStyle w:val="Heading1"/>
       </w:pPr>
-      <w:bookmarkStart w:id="31" w:name="results"/>
-      <w:bookmarkEnd w:id="31"/>
+      <w:bookmarkStart w:id="32" w:name="results"/>
+      <w:bookmarkEnd w:id="32"/>
       <w:r>
         <w:t xml:space="preserve">Results</w:t>
       </w:r>
@@ -1157,8 +1239,8 @@
       <w:pPr>
         <w:pStyle w:val="Heading2"/>
       </w:pPr>
-      <w:bookmarkStart w:id="32" w:name="univariate-analysis"/>
-      <w:bookmarkEnd w:id="32"/>
+      <w:bookmarkStart w:id="33" w:name="univariate-analysis"/>
+      <w:bookmarkEnd w:id="33"/>
       <w:r>
         <w:t xml:space="preserve">Univariate Analysis</w:t>
       </w:r>
@@ -1168,29 +1250,29 @@
         <w:pStyle w:val="FirstParagraph"/>
       </w:pPr>
       <w:r>
-        <w:t xml:space="preserve">In this analysis, we aim to explain</w:t>
-      </w:r>
-      <w:r>
-        <w:t xml:space="preserve"> </w:t>
-      </w:r>
-      <w:r>
-        <w:rPr>
-          <w:i/>
-        </w:rPr>
-        <w:t xml:space="preserve">Vibrio</w:t>
-      </w:r>
-      <w:r>
-        <w:t xml:space="preserve"> </w:t>
-      </w:r>
-      <w:r>
-        <w:t xml:space="preserve">ecology in relation to environmental factors.</w:t>
-      </w:r>
-      <w:r>
-        <w:t xml:space="preserve"> </w:t>
-      </w:r>
-      <w:r>
-        <w:rPr>
-          <w:b/>
+        <w:t xml:space="preserve">In this univariate analysis, we aim to explore</w:t>
+      </w:r>
+      <w:r>
+        <w:t xml:space="preserve"> </w:t>
+      </w:r>
+      <w:r>
+        <w:rPr>
+          <w:i/>
+        </w:rPr>
+        <w:t xml:space="preserve">Vibrio</w:t>
+      </w:r>
+      <w:r>
+        <w:t xml:space="preserve"> </w:t>
+      </w:r>
+      <w:r>
+        <w:t xml:space="preserve">concentrations and environmental varaibles in the IRL and SLE between June 5, 2019 and July 31, 2019.</w:t>
+      </w:r>
+      <w:r>
+        <w:t xml:space="preserve"> </w:t>
+      </w:r>
+      <w:r>
+        <w:rPr>
+          <w:i/>
         </w:rPr>
         <w:t xml:space="preserve">Vibrio</w:t>
       </w:r>
@@ -1224,7 +1306,7 @@
                     </pic:cNvPicPr>
                   </pic:nvPicPr>
                   <pic:blipFill>
-                    <a:blip r:embed="rId33"/>
+                    <a:blip r:embed="rId34"/>
                     <a:stretch>
                       <a:fillRect/>
                     </a:stretch>
@@ -1293,8 +1375,8 @@
       <w:pPr>
         <w:pStyle w:val="Heading3"/>
       </w:pPr>
-      <w:bookmarkStart w:id="34" w:name="indian-river-lagoon"/>
-      <w:bookmarkEnd w:id="34"/>
+      <w:bookmarkStart w:id="35" w:name="indian-river-lagoon"/>
+      <w:bookmarkEnd w:id="35"/>
       <w:r>
         <w:t xml:space="preserve">Indian River Lagoon</w:t>
       </w:r>
@@ -1364,7 +1446,62 @@
         <w:t xml:space="preserve"> </w:t>
       </w:r>
       <w:r>
-        <w:t xml:space="preserve">abundance increased again, at all three locations, on July 22, 2019.</w:t>
+        <w:t xml:space="preserve">abundance increased again, at all three locations, on July 22, 2019. Enumeration of bacteria from environmental samples do not typically conform to a normal distribution, but conform instead to a Poisson distribution [REF]. Results from the Shapiro-Wilk test for normality suggest that the</w:t>
+      </w:r>
+      <w:r>
+        <w:t xml:space="preserve"> </w:t>
+      </w:r>
+      <w:r>
+        <w:rPr>
+          <w:i/>
+        </w:rPr>
+        <w:t xml:space="preserve">Vibrio</w:t>
+      </w:r>
+      <w:r>
+        <w:t xml:space="preserve"> </w:t>
+      </w:r>
+      <w:r>
+        <w:t xml:space="preserve">counts from the IRL do not follow a normal distribution (p = 1.52 x 10^-7. Typically, counts will follow a normal distribution following log transformation. However, the Vibrio counts from the IRL do not follow a normal distribution when log-trnasformed (p = 3.04 x 10^-2).</w:t>
+      </w:r>
+    </w:p>
+    <w:p>
+      <w:pPr>
+        <w:pStyle w:val="BodyText"/>
+      </w:pPr>
+      <w:r>
+        <w:t xml:space="preserve">In the IRL, the average AOD during this study period was 0.083. The AOD ranged between 0.025 and 0.274 over this period, peaking on June 25, 2019 (0.274) and again on July 14, 2019 (0.230). Results from the Shapiro-Wilk test for normality suggest that the AOD in the IRL does not follow a normal distribution (p = 8.09 x 10^-15). When log-transformed, the AOD can be assumed to follow a normal distribution (p = 5.52 x 10^-1).</w:t>
+      </w:r>
+    </w:p>
+    <w:p>
+      <w:pPr>
+        <w:pStyle w:val="BodyText"/>
+      </w:pPr>
+      <w:r>
+        <w:t xml:space="preserve">Salinity in the IRL ranged between 18 ppt and 30 ppt during this study period. Results from the Shapiro-Wilk test for normality suggest that salinity in the IRL does follow a normal distribution (p = 2.21 x 10^-1). The salinity was distinctly different between the three IRL sampling locations (One-way ANOVA, p = 1.12 x 10^-4). At IRL 1, the average salnity was 23 ppt and ranged from 18 ppt to 28 ppt. At IRL 2, the average salinity was 25 ppt and ranged from 24 ppt to 26 ppt. At IRL 3, the average salinity was 29 ppt and ranged from 27 ppt to 30 ppt.</w:t>
+      </w:r>
+    </w:p>
+    <w:p>
+      <w:pPr>
+        <w:pStyle w:val="BodyText"/>
+      </w:pPr>
+      <w:r>
+        <w:t xml:space="preserve">The average pH in the IRL was 8.03 and ranged between 7.61 and 8.31 during this study period. The pH is normally distributed in he IRL (Shapiro-Wilk, p = 1.37 x 10^-1), and the pH is not distinctly different between the three locations (One-way ANOVA, p = 4.46 x 10^-1). The pH appeared to peak at all three sampling locations on July 15, 2019. The pH declined at location IRL 1 to 7.61 on July 29, 2019. This was the lowest pH observed in the IRL over the course of this study and correspondeds with a drop in salinity at the same location.</w:t>
+      </w:r>
+    </w:p>
+    <w:p>
+      <w:pPr>
+        <w:pStyle w:val="BodyText"/>
+      </w:pPr>
+      <w:r>
+        <w:t xml:space="preserve">The daily average precipitation in Titusville, FL ranged from 0.00 in. to 1.49 in. The average air temperature was 27.3 C and ranged from 26.4 C to 28.0 C. Precipitation and air temperature in Titusville, FL was used to approximate the precipition in the IRL during this study period.</w:t>
+      </w:r>
+    </w:p>
+    <w:p>
+      <w:pPr>
+        <w:pStyle w:val="BodyText"/>
+      </w:pPr>
+      <w:r>
+        <w:t xml:space="preserve">The average water temperature in the IRL was 30.10 and ranged from 26.3 C to 35.3 C. The water temperature is normally distributed (Shapiro-Wilk, 8.09 x 10^-1) and does not differ significantly between sampling locations (One-way ANOVA, 4.00 x 10^-1). The water temperature peaked at all three locations on July 15, 2019.</w:t>
       </w:r>
     </w:p>
     <w:p>
@@ -1387,7 +1524,7 @@
                     </pic:cNvPicPr>
                   </pic:nvPicPr>
                   <pic:blipFill>
-                    <a:blip r:embed="rId35"/>
+                    <a:blip r:embed="rId36"/>
                     <a:stretch>
                       <a:fillRect/>
                     </a:stretch>
@@ -1442,7 +1579,7 @@
         <w:pStyle w:val="BodyText"/>
       </w:pPr>
       <w:r>
-        <w:t xml:space="preserve">Upon visualization, the water quality parameters appeared to follow a distinct pattern of fluxuating conditions, as though they were tidally influenced; however, this estuary is not influenced by tidal mixing. Examining the time of sampling in the IRL, it appears that time of sample collection fluxuates in the same or similar pattern.</w:t>
+        <w:t xml:space="preserve">Water quality parameters appeared to follow a distinct pattern of fluxuating conditions, as though they were tidally influenced; however, this estuary is not influenced by tidal mixing. Examining the time of sampling in the IRL, it appears that time of sample collection fluxuates in the same or similar pattern. Samples were collected from each location in the following order: IRL 1, IRL 2, IRL 3. The average sampling time at the first location (IRL 1) was approximately 1100, but ranged from 0551 and 1455. Notably, sample collection finished latest on July 15, 2019.</w:t>
       </w:r>
     </w:p>
     <w:p>
@@ -1465,7 +1602,7 @@
                     </pic:cNvPicPr>
                   </pic:nvPicPr>
                   <pic:blipFill>
-                    <a:blip r:embed="rId36"/>
+                    <a:blip r:embed="rId37"/>
                     <a:stretch>
                       <a:fillRect/>
                     </a:stretch>
@@ -1512,15 +1649,15 @@
       </w:r>
       <w:r>
         <w:rPr>
-          <w:b/>
-        </w:rPr>
-        <w:t xml:space="preserve">Vibrio</w:t>
-      </w:r>
-      <w:r>
-        <w:t xml:space="preserve"> </w:t>
-      </w:r>
-      <w:r>
-        <w:t xml:space="preserve">abundance appears to correspond with increases in AOD at 1020nm. Increases in AOD correspond with deposition of Saharan Dust. In the IRL, the AOD peaked on June 25, 2019 and again on July 14, 2019.</w:t>
+          <w:i/>
+        </w:rPr>
+        <w:t xml:space="preserve">Vibrio</w:t>
+      </w:r>
+      <w:r>
+        <w:t xml:space="preserve"> </w:t>
+      </w:r>
+      <w:r>
+        <w:t xml:space="preserve">abundance appears to correspond with increases in AOD at 1020nm. In the IRL, the AOD peaked on June 25, 2019 and again on July 14, 2019. Samples were collected from the IRL on June 24 and July 15, 2019.</w:t>
       </w:r>
     </w:p>
     <w:p>
@@ -1543,7 +1680,7 @@
                     </pic:cNvPicPr>
                   </pic:nvPicPr>
                   <pic:blipFill>
-                    <a:blip r:embed="rId37"/>
+                    <a:blip r:embed="rId38"/>
                     <a:stretch>
                       <a:fillRect/>
                     </a:stretch>
@@ -1582,8 +1719,8 @@
       <w:pPr>
         <w:pStyle w:val="Heading3"/>
       </w:pPr>
-      <w:bookmarkStart w:id="38" w:name="st.lucie-estuary"/>
-      <w:bookmarkEnd w:id="38"/>
+      <w:bookmarkStart w:id="39" w:name="st.lucie-estuary"/>
+      <w:bookmarkEnd w:id="39"/>
       <w:r>
         <w:t xml:space="preserve">St. Lucie Estuary</w:t>
       </w:r>
@@ -1600,7 +1737,7 @@
       </w:r>
       <w:r>
         <w:rPr>
-          <w:b/>
+          <w:i/>
         </w:rPr>
         <w:t xml:space="preserve">Vibrio</w:t>
       </w:r>
@@ -1615,15 +1752,70 @@
       </w:r>
       <w:r>
         <w:rPr>
-          <w:b/>
-        </w:rPr>
-        <w:t xml:space="preserve">Vibrio</w:t>
-      </w:r>
-      <w:r>
-        <w:t xml:space="preserve"> </w:t>
-      </w:r>
-      <w:r>
-        <w:t xml:space="preserve">abundance peaked at all three locations on June 26, 2019 (3.9 x 10^3 CFU/1mL, 2.3 x 10^3 CFU/1mL,5.8 x 10^3 CFU/1mL, respectively).</w:t>
+          <w:i/>
+        </w:rPr>
+        <w:t xml:space="preserve">Vibrio</w:t>
+      </w:r>
+      <w:r>
+        <w:t xml:space="preserve"> </w:t>
+      </w:r>
+      <w:r>
+        <w:t xml:space="preserve">abundance peaked at all three locations on June 26, 2019 (3.9 x 10^3 CFU/1mL, 2.3 x 10^3 CFU/1mL,5.8 x 10^3 CFU/1mL, respectively). Results from the Shapiro-Wilk test for normality suggest that the</w:t>
+      </w:r>
+      <w:r>
+        <w:t xml:space="preserve"> </w:t>
+      </w:r>
+      <w:r>
+        <w:rPr>
+          <w:i/>
+        </w:rPr>
+        <w:t xml:space="preserve">Vibrio</w:t>
+      </w:r>
+      <w:r>
+        <w:t xml:space="preserve"> </w:t>
+      </w:r>
+      <w:r>
+        <w:t xml:space="preserve">counts from the SLE do not follow a normal distribution (p = 7.10 x 10^-7, but do follow a normal distribution when log-trnasformed (p = 4.06 x 10^-1). The enumeration of total Vibrio does not differ between sampling locations in the SLE (One-way ANOVA, p = 2.81 x 10^-1).</w:t>
+      </w:r>
+    </w:p>
+    <w:p>
+      <w:pPr>
+        <w:pStyle w:val="BodyText"/>
+      </w:pPr>
+      <w:r>
+        <w:t xml:space="preserve">The average AOD in the SLE during this study period was 8.8294 x 10^-2. The AOD ranged between 2.7799 x 10^-2 and 2.97130 x 10^-1 over this period. The AOD peaked on June 25, 2019 (2.97130 x 10^-1) and again on July 13, 2019 (2.4067 x 10^-1). Results from the Shapiro-Wilk test for normality suggest that the AOD in the SLE does not follow a normal distribution (p = 2.00 x 10^-5). When log-transformed, the AOD can be assumed to follow a normal distribution (p = 2.23 x 10^-1).</w:t>
+      </w:r>
+    </w:p>
+    <w:p>
+      <w:pPr>
+        <w:pStyle w:val="BodyText"/>
+      </w:pPr>
+      <w:r>
+        <w:t xml:space="preserve">Salinity in the SLE follows a normal distribution (Shapiro-Wilk, p = 1.19 X 10^-1), but average salinity is significantly different between the three sampling locations (One-way ANOVA, p = 8.53 x 10^-7). At SLE 1, the average salnity was 26 ppt and ranged from 20 ppt to 34 ppt. At SLE 2, the average salinity was 18 ppt and ranged from 15 ppt to 23 ppt. At SLE 3, the average salinity was 13 ppt and ranged from 10 ppt to 16 ppt.</w:t>
+      </w:r>
+    </w:p>
+    <w:p>
+      <w:pPr>
+        <w:pStyle w:val="BodyText"/>
+      </w:pPr>
+      <w:r>
+        <w:t xml:space="preserve">The average pH in the SLE was 7.86 and ranged between 7.07 and 8.37 during this study period. The pH is normally distributed in the SLE (Shapiro-Wilk, p = 0.91 x 10^-1), and the pH is not distinctly different between the three locations (One-way ANOVA, p = 1.15 x 10^-1).</w:t>
+      </w:r>
+    </w:p>
+    <w:p>
+      <w:pPr>
+        <w:pStyle w:val="BodyText"/>
+      </w:pPr>
+      <w:r>
+        <w:t xml:space="preserve">The average precipitation in Stuart, FL ranged from 0.00 in. to 0.25 in on the days of sample collection. The average air temperature was 29.5 C, and ranged from 28.3 and 30.6 C. Precipitation and air temperature in Stuart, FL was used to approximate the precipition in the SLE durin gthis study period.</w:t>
+      </w:r>
+    </w:p>
+    <w:p>
+      <w:pPr>
+        <w:pStyle w:val="BodyText"/>
+      </w:pPr>
+      <w:r>
+        <w:t xml:space="preserve">The average water temperature in the SLE was 30.02 and ranged from 27.76 C to 33.43 C. The water temperature is normally distributed (Shapiro-Wilk, 3.54 x 10^-1) and does not differ significantly between sampling locations (One-way ANOVA, 8.19 x 10^-2).</w:t>
       </w:r>
     </w:p>
     <w:p>
@@ -1641,114 +1833,6 @@
                 <pic:pic>
                   <pic:nvPicPr>
                     <pic:cNvPr descr="../../results/sle/sle_env_date.png" id="0" name="Picture"/>
-                    <pic:cNvPicPr>
-                      <a:picLocks noChangeArrowheads="1" noChangeAspect="1"/>
-                    </pic:cNvPicPr>
-                  </pic:nvPicPr>
-                  <pic:blipFill>
-                    <a:blip r:embed="rId39"/>
-                    <a:stretch>
-                      <a:fillRect/>
-                    </a:stretch>
-                  </pic:blipFill>
-                  <pic:spPr bwMode="auto">
-                    <a:xfrm>
-                      <a:off x="0" y="0"/>
-                      <a:ext cx="5334000" cy="5334000"/>
-                    </a:xfrm>
-                    <a:prstGeom prst="rect">
-                      <a:avLst/>
-                    </a:prstGeom>
-                    <a:noFill/>
-                    <a:ln w="9525">
-                      <a:noFill/>
-                      <a:headEnd/>
-                      <a:tailEnd/>
-                    </a:ln>
-                  </pic:spPr>
-                </pic:pic>
-              </a:graphicData>
-            </a:graphic>
-          </wp:inline>
-        </w:drawing>
-      </w:r>
-    </w:p>
-    <w:p>
-      <w:pPr>
-        <w:pStyle w:val="ImageCaption"/>
-      </w:pPr>
-      <w:r>
-        <w:t xml:space="preserve">Figure 5: Enumeration of</w:t>
-      </w:r>
-      <w:r>
-        <w:t xml:space="preserve"> </w:t>
-      </w:r>
-      <w:r>
-        <w:rPr>
-          <w:i/>
-        </w:rPr>
-        <w:t xml:space="preserve">Vibrio</w:t>
-      </w:r>
-      <w:r>
-        <w:t xml:space="preserve"> </w:t>
-      </w:r>
-      <w:r>
-        <w:t xml:space="preserve">spp. and water quality parameters over time in the IRL. Salinity, pH, and water temperature were determined in field using refractometer and YSI sonde. Aerosol optical density (AOD at 1020nm) over time in the Indian River Lagoon and St. Lucie Estuary, as determined by Aeronet Station at Lake Okechobee.</w:t>
-      </w:r>
-    </w:p>
-    <w:p>
-      <w:pPr>
-        <w:pStyle w:val="BodyText"/>
-      </w:pPr>
-      <w:r>
-        <w:t xml:space="preserve">The peak in</w:t>
-      </w:r>
-      <w:r>
-        <w:t xml:space="preserve"> </w:t>
-      </w:r>
-      <w:r>
-        <w:rPr>
-          <w:b/>
-        </w:rPr>
-        <w:t xml:space="preserve">Vibrio</w:t>
-      </w:r>
-      <w:r>
-        <w:t xml:space="preserve"> </w:t>
-      </w:r>
-      <w:r>
-        <w:t xml:space="preserve">abundance appears again to correspond with increases in AOD at 1020nm. In the SLE, the AOD peaked on June 25, 2019 and again on July 13, 2019. As previously noted, the peak of</w:t>
-      </w:r>
-      <w:r>
-        <w:t xml:space="preserve"> </w:t>
-      </w:r>
-      <w:r>
-        <w:rPr>
-          <w:i/>
-        </w:rPr>
-        <w:t xml:space="preserve">Vibrio</w:t>
-      </w:r>
-      <w:r>
-        <w:t xml:space="preserve"> </w:t>
-      </w:r>
-      <w:r>
-        <w:t xml:space="preserve">abundance in the SLE was recorded on June 26, 2019, 24h following the peak AOD.</w:t>
-      </w:r>
-    </w:p>
-    <w:p>
-      <w:pPr>
-        <w:pStyle w:val="FigureWithCaption"/>
-      </w:pPr>
-      <w:r>
-        <w:drawing>
-          <wp:inline>
-            <wp:extent cx="5334000" cy="5334000"/>
-            <wp:effectExtent b="0" l="0" r="0" t="0"/>
-            <wp:docPr descr="Figure 6: Abundance of Vibrio spp. and aeorosol optical density in the SLE" title="" id="1" name="Picture"/>
-            <a:graphic>
-              <a:graphicData uri="http://schemas.openxmlformats.org/drawingml/2006/picture">
-                <pic:pic>
-                  <pic:nvPicPr>
-                    <pic:cNvPr descr="../../results/sle/sle_dust_vibrio.png" id="0" name="Picture"/>
                     <pic:cNvPicPr>
                       <a:picLocks noChangeArrowheads="1" noChangeAspect="1"/>
                     </pic:cNvPicPr>
@@ -1786,70 +1870,22 @@
         <w:pStyle w:val="ImageCaption"/>
       </w:pPr>
       <w:r>
-        <w:t xml:space="preserve">Figure 6: Abundance of Vibrio spp. and aeorosol optical density in the SLE</w:t>
-      </w:r>
-    </w:p>
-    <w:p>
-      <w:pPr>
-        <w:pStyle w:val="Heading2"/>
-      </w:pPr>
-      <w:bookmarkStart w:id="41" w:name="bivariate-analysis"/>
-      <w:bookmarkEnd w:id="41"/>
-      <w:r>
-        <w:t xml:space="preserve">Bivariate Analysis</w:t>
-      </w:r>
-    </w:p>
-    <w:p>
-      <w:pPr>
-        <w:pStyle w:val="FirstParagraph"/>
-      </w:pPr>
-      <w:r>
-        <w:t xml:space="preserve">In this analysis, we are interested in understanding how environmental variables influence</w:t>
-      </w:r>
-      <w:r>
-        <w:t xml:space="preserve"> </w:t>
-      </w:r>
-      <w:r>
-        <w:rPr>
-          <w:i/>
-        </w:rPr>
-        <w:t xml:space="preserve">Vibrio</w:t>
-      </w:r>
-      <w:r>
-        <w:t xml:space="preserve"> </w:t>
-      </w:r>
-      <w:r>
-        <w:t xml:space="preserve">abundance (our outcome of interest). Enumeration of bacteria from environmental samples do not typically conform to a normal distribution, but conform instead to a Poisson distribution [REF]. Results from the Shapiro-Wilk test for normality suggest that the</w:t>
-      </w:r>
-      <w:r>
-        <w:t xml:space="preserve"> </w:t>
-      </w:r>
-      <w:r>
-        <w:rPr>
-          <w:i/>
-        </w:rPr>
-        <w:t xml:space="preserve">Vibrio</w:t>
-      </w:r>
-      <w:r>
-        <w:t xml:space="preserve"> </w:t>
-      </w:r>
-      <w:r>
-        <w:t xml:space="preserve">counts from the IRL and SLE do not follow a normal distribution (p = 3.166 x 10 ^-11). When log-transformed, the</w:t>
-      </w:r>
-      <w:r>
-        <w:t xml:space="preserve"> </w:t>
-      </w:r>
-      <w:r>
-        <w:rPr>
-          <w:i/>
-        </w:rPr>
-        <w:t xml:space="preserve">Vibrio</w:t>
-      </w:r>
-      <w:r>
-        <w:t xml:space="preserve"> </w:t>
-      </w:r>
-      <w:r>
-        <w:t xml:space="preserve">counts can be assumed to follow a normal distribution (p = 0.3158).</w:t>
+        <w:t xml:space="preserve">Figure 5: Enumeration of</w:t>
+      </w:r>
+      <w:r>
+        <w:t xml:space="preserve"> </w:t>
+      </w:r>
+      <w:r>
+        <w:rPr>
+          <w:i/>
+        </w:rPr>
+        <w:t xml:space="preserve">Vibrio</w:t>
+      </w:r>
+      <w:r>
+        <w:t xml:space="preserve"> </w:t>
+      </w:r>
+      <w:r>
+        <w:t xml:space="preserve">spp. and water quality parameters over time in the IRL. Salinity, pH, and water temperature were determined in field using refractometer and YSI sonde. Aerosol optical density (AOD at 1020nm) over time in the Indian River Lagoon and St. Lucie Estuary, as determined by Aeronet Station at Lake Okechobee.</w:t>
       </w:r>
     </w:p>
     <w:p>
@@ -1857,43 +1893,37 @@
         <w:pStyle w:val="BodyText"/>
       </w:pPr>
       <w:r>
-        <w:t xml:space="preserve">The correlation plots in (</w:t>
-      </w:r>
-      <w:r>
-        <w:t xml:space="preserve">) and (</w:t>
-      </w:r>
-      <w:r>
-        <w:t xml:space="preserve">) demonstrate the correlations between</w:t>
-      </w:r>
-      <w:r>
-        <w:t xml:space="preserve"> </w:t>
-      </w:r>
-      <w:r>
-        <w:rPr>
-          <w:i/>
-        </w:rPr>
-        <w:t xml:space="preserve">Vibrio</w:t>
-      </w:r>
-      <w:r>
-        <w:t xml:space="preserve"> </w:t>
-      </w:r>
-      <w:r>
-        <w:t xml:space="preserve">abundance and environmental variables and factors in methodology that may influence</w:t>
-      </w:r>
-      <w:r>
-        <w:t xml:space="preserve"> </w:t>
-      </w:r>
-      <w:r>
-        <w:rPr>
-          <w:i/>
-        </w:rPr>
-        <w:t xml:space="preserve">Vibrio</w:t>
-      </w:r>
-      <w:r>
-        <w:t xml:space="preserve"> </w:t>
-      </w:r>
-      <w:r>
-        <w:t xml:space="preserve">enumeration.</w:t>
+        <w:t xml:space="preserve">The peak in</w:t>
+      </w:r>
+      <w:r>
+        <w:t xml:space="preserve"> </w:t>
+      </w:r>
+      <w:r>
+        <w:rPr>
+          <w:i/>
+        </w:rPr>
+        <w:t xml:space="preserve">Vibrio</w:t>
+      </w:r>
+      <w:r>
+        <w:t xml:space="preserve"> </w:t>
+      </w:r>
+      <w:r>
+        <w:t xml:space="preserve">abundance appears again to correspond with increases in AOD at 1020nm. In the SLE, the AOD peaked on June 25, 2019 and again on July 13, 2019. As previously noted, the peak of</w:t>
+      </w:r>
+      <w:r>
+        <w:t xml:space="preserve"> </w:t>
+      </w:r>
+      <w:r>
+        <w:rPr>
+          <w:i/>
+        </w:rPr>
+        <w:t xml:space="preserve">Vibrio</w:t>
+      </w:r>
+      <w:r>
+        <w:t xml:space="preserve"> </w:t>
+      </w:r>
+      <w:r>
+        <w:t xml:space="preserve">abundance in the SLE was recorded on June 26, 2019, 24h following the peak AOD.</w:t>
       </w:r>
     </w:p>
     <w:p>
@@ -1905,18 +1935,18 @@
           <wp:inline>
             <wp:extent cx="5334000" cy="5334000"/>
             <wp:effectExtent b="0" l="0" r="0" t="0"/>
-            <wp:docPr descr="Figure 7: Enumeration of Vibrio spp. from the Indian River Lagoon and St. Lucy Estuary in relation to water quality parameters. Water quality parameters were determined in field using refractometer and YSI sonde." title="" id="1" name="Picture"/>
+            <wp:docPr descr="Figure 6: Abundance of Vibrio spp. and aeorosol optical density in the SLE" title="" id="1" name="Picture"/>
             <a:graphic>
               <a:graphicData uri="http://schemas.openxmlformats.org/drawingml/2006/picture">
                 <pic:pic>
                   <pic:nvPicPr>
-                    <pic:cNvPr descr="../../results/all/corr_plot_environmental.png" id="0" name="Picture"/>
+                    <pic:cNvPr descr="../../results/sle/sle_dust_vibrio.png" id="0" name="Picture"/>
                     <pic:cNvPicPr>
                       <a:picLocks noChangeArrowheads="1" noChangeAspect="1"/>
                     </pic:cNvPicPr>
                   </pic:nvPicPr>
                   <pic:blipFill>
-                    <a:blip r:embed="rId42"/>
+                    <a:blip r:embed="rId41"/>
                     <a:stretch>
                       <a:fillRect/>
                     </a:stretch>
@@ -1948,22 +1978,129 @@
         <w:pStyle w:val="ImageCaption"/>
       </w:pPr>
       <w:r>
-        <w:t xml:space="preserve">Figure 7: Enumeration of</w:t>
-      </w:r>
-      <w:r>
-        <w:t xml:space="preserve"> </w:t>
-      </w:r>
-      <w:r>
-        <w:rPr>
-          <w:i/>
-        </w:rPr>
-        <w:t xml:space="preserve">Vibrio</w:t>
-      </w:r>
-      <w:r>
-        <w:t xml:space="preserve"> </w:t>
-      </w:r>
-      <w:r>
-        <w:t xml:space="preserve">spp. from the Indian River Lagoon and St. Lucy Estuary in relation to water quality parameters. Water quality parameters were determined in field using refractometer and YSI sonde.</w:t>
+        <w:t xml:space="preserve">Figure 6: Abundance of Vibrio spp. and aeorosol optical density in the SLE</w:t>
+      </w:r>
+    </w:p>
+    <w:p>
+      <w:pPr>
+        <w:pStyle w:val="Heading2"/>
+      </w:pPr>
+      <w:bookmarkStart w:id="42" w:name="bivariate-analysis"/>
+      <w:bookmarkEnd w:id="42"/>
+      <w:r>
+        <w:t xml:space="preserve">Bivariate Analysis</w:t>
+      </w:r>
+    </w:p>
+    <w:p>
+      <w:pPr>
+        <w:pStyle w:val="FirstParagraph"/>
+      </w:pPr>
+      <w:r>
+        <w:t xml:space="preserve">In this analysis, we are interested in understanding how environmental variables influence</w:t>
+      </w:r>
+      <w:r>
+        <w:t xml:space="preserve"> </w:t>
+      </w:r>
+      <w:r>
+        <w:rPr>
+          <w:i/>
+        </w:rPr>
+        <w:t xml:space="preserve">Vibrio</w:t>
+      </w:r>
+      <w:r>
+        <w:t xml:space="preserve"> </w:t>
+      </w:r>
+      <w:r>
+        <w:t xml:space="preserve">abundance (our outcome of interest).</w:t>
+      </w:r>
+    </w:p>
+    <w:p>
+      <w:pPr>
+        <w:pStyle w:val="BodyText"/>
+      </w:pPr>
+      <w:r>
+        <w:t xml:space="preserve">The correlation plots in (</w:t>
+      </w:r>
+      <w:r>
+        <w:t xml:space="preserve">) and (</w:t>
+      </w:r>
+      <w:r>
+        <w:t xml:space="preserve">) demonstrate the correlations between</w:t>
+      </w:r>
+      <w:r>
+        <w:t xml:space="preserve"> </w:t>
+      </w:r>
+      <w:r>
+        <w:rPr>
+          <w:i/>
+        </w:rPr>
+        <w:t xml:space="preserve">Vibrio</w:t>
+      </w:r>
+      <w:r>
+        <w:t xml:space="preserve"> </w:t>
+      </w:r>
+      <w:r>
+        <w:t xml:space="preserve">abundance and environmental variables and factors in methodology that may influence</w:t>
+      </w:r>
+      <w:r>
+        <w:t xml:space="preserve"> </w:t>
+      </w:r>
+      <w:r>
+        <w:rPr>
+          <w:i/>
+        </w:rPr>
+        <w:t xml:space="preserve">Vibrio</w:t>
+      </w:r>
+      <w:r>
+        <w:t xml:space="preserve"> </w:t>
+      </w:r>
+      <w:r>
+        <w:t xml:space="preserve">enumeration. These correlation plots provide a brief overview of the relationships that might be important in determining our recorded</w:t>
+      </w:r>
+      <w:r>
+        <w:t xml:space="preserve"> </w:t>
+      </w:r>
+      <w:r>
+        <w:rPr>
+          <w:i/>
+        </w:rPr>
+        <w:t xml:space="preserve">Vibrio</w:t>
+      </w:r>
+      <w:r>
+        <w:t xml:space="preserve"> </w:t>
+      </w:r>
+      <w:r>
+        <w:t xml:space="preserve">abundance. Specifically, these correlation plots suggest that we may want to keep a watchful eye on the relationships between</w:t>
+      </w:r>
+      <w:r>
+        <w:t xml:space="preserve"> </w:t>
+      </w:r>
+      <w:r>
+        <w:rPr>
+          <w:i/>
+        </w:rPr>
+        <w:t xml:space="preserve">Vibrio</w:t>
+      </w:r>
+      <w:r>
+        <w:t xml:space="preserve"> </w:t>
+      </w:r>
+      <w:r>
+        <w:t xml:space="preserve">abundance and the AOD 24 hours prior to sampling. Additionally, we will want to consider the relationships between</w:t>
+      </w:r>
+      <w:r>
+        <w:t xml:space="preserve"> </w:t>
+      </w:r>
+      <w:r>
+        <w:rPr>
+          <w:i/>
+        </w:rPr>
+        <w:t xml:space="preserve">Vibrio</w:t>
+      </w:r>
+      <w:r>
+        <w:t xml:space="preserve"> </w:t>
+      </w:r>
+      <w:r>
+        <w:t xml:space="preserve">abundance and precipitation 24 hours prior to sampling. We see some interesting corrlations between air temperature and precipitation and between water temperature and salinity. These relationshipships have natural relationships. The relationship between AOD and precipitation, however, is not as logical.</w:t>
       </w:r>
     </w:p>
     <w:p>
@@ -1975,12 +2112,12 @@
           <wp:inline>
             <wp:extent cx="5334000" cy="5334000"/>
             <wp:effectExtent b="0" l="0" r="0" t="0"/>
-            <wp:docPr descr="Figure 8: Enumeration of Vibrio spp. from the Indian River Lagoon and St. Lucy Estuary in relation to water quality parameters. Water quality parameters were determined in field using refractometer and YSI sonde." title="" id="1" name="Picture"/>
+            <wp:docPr descr="Figure 7: Correlation between Vibrio abundance and environmental variables, such as sampling time and sample holding time." title="" id="1" name="Picture"/>
             <a:graphic>
               <a:graphicData uri="http://schemas.openxmlformats.org/drawingml/2006/picture">
                 <pic:pic>
                   <pic:nvPicPr>
-                    <pic:cNvPr descr="../../results/all/corr_plot_methods.png" id="0" name="Picture"/>
+                    <pic:cNvPr descr="../../results/all/corr_plot_environmental.png" id="0" name="Picture"/>
                     <pic:cNvPicPr>
                       <a:picLocks noChangeArrowheads="1" noChangeAspect="1"/>
                     </pic:cNvPicPr>
@@ -2018,32 +2155,22 @@
         <w:pStyle w:val="ImageCaption"/>
       </w:pPr>
       <w:r>
-        <w:t xml:space="preserve">Figure 8: Enumeration of</w:t>
-      </w:r>
-      <w:r>
-        <w:t xml:space="preserve"> </w:t>
-      </w:r>
-      <w:r>
-        <w:rPr>
-          <w:i/>
-        </w:rPr>
-        <w:t xml:space="preserve">Vibrio</w:t>
-      </w:r>
-      <w:r>
-        <w:t xml:space="preserve"> </w:t>
-      </w:r>
-      <w:r>
-        <w:t xml:space="preserve">spp. from the Indian River Lagoon and St. Lucy Estuary in relation to water quality parameters. Water quality parameters were determined in field using refractometer and YSI sonde.</w:t>
-      </w:r>
-    </w:p>
-    <w:p>
-      <w:pPr>
-        <w:pStyle w:val="Heading2"/>
-      </w:pPr>
-      <w:bookmarkStart w:id="44" w:name="influence-of-environmental-varibales-on-vibrio-abundance-in-the-indian-river-lagoon"/>
-      <w:bookmarkEnd w:id="44"/>
-      <w:r>
-        <w:t xml:space="preserve">Influence of Environmental Varibales on Vibrio Abundance in the Indian River Lagoon</w:t>
+        <w:t xml:space="preserve">Figure 7: Correlation between</w:t>
+      </w:r>
+      <w:r>
+        <w:t xml:space="preserve"> </w:t>
+      </w:r>
+      <w:r>
+        <w:rPr>
+          <w:i/>
+        </w:rPr>
+        <w:t xml:space="preserve">Vibrio</w:t>
+      </w:r>
+      <w:r>
+        <w:t xml:space="preserve"> </w:t>
+      </w:r>
+      <w:r>
+        <w:t xml:space="preserve">abundance and environmental variables, such as sampling time and sample holding time.</w:t>
       </w:r>
     </w:p>
     <w:p>
@@ -2053,20 +2180,20 @@
       <w:r>
         <w:drawing>
           <wp:inline>
-            <wp:extent cx="5334000" cy="21336000"/>
+            <wp:extent cx="5334000" cy="5334000"/>
             <wp:effectExtent b="0" l="0" r="0" t="0"/>
-            <wp:docPr descr="Figure 9: Enumeration of Vibrio spp. from the Indian River Lagoon in relation to environmental variables.Water quality parameters were determined in field using refractometer and YSI sonde." title="" id="1" name="Picture"/>
+            <wp:docPr descr="Figure 8: Correlation between Vibrio abundance and methodological variables, such as sampling time and sample holding time." title="" id="1" name="Picture"/>
             <a:graphic>
               <a:graphicData uri="http://schemas.openxmlformats.org/drawingml/2006/picture">
                 <pic:pic>
                   <pic:nvPicPr>
-                    <pic:cNvPr descr="../../results/irl/irl_env_vibrio.png" id="0" name="Picture"/>
+                    <pic:cNvPr descr="../../results/all/corr_plot_methods.png" id="0" name="Picture"/>
                     <pic:cNvPicPr>
                       <a:picLocks noChangeArrowheads="1" noChangeAspect="1"/>
                     </pic:cNvPicPr>
                   </pic:nvPicPr>
                   <pic:blipFill>
-                    <a:blip r:embed="rId45"/>
+                    <a:blip r:embed="rId44"/>
                     <a:stretch>
                       <a:fillRect/>
                     </a:stretch>
@@ -2074,7 +2201,7 @@
                   <pic:spPr bwMode="auto">
                     <a:xfrm>
                       <a:off x="0" y="0"/>
-                      <a:ext cx="5334000" cy="21336000"/>
+                      <a:ext cx="5334000" cy="5334000"/>
                     </a:xfrm>
                     <a:prstGeom prst="rect">
                       <a:avLst/>
@@ -2098,39 +2225,143 @@
         <w:pStyle w:val="ImageCaption"/>
       </w:pPr>
       <w:r>
-        <w:t xml:space="preserve">Figure 9: Enumeration of</w:t>
-      </w:r>
-      <w:r>
-        <w:t xml:space="preserve"> </w:t>
-      </w:r>
-      <w:r>
-        <w:rPr>
-          <w:i/>
-        </w:rPr>
-        <w:t xml:space="preserve">Vibrio</w:t>
-      </w:r>
-      <w:r>
-        <w:t xml:space="preserve"> </w:t>
-      </w:r>
-      <w:r>
-        <w:t xml:space="preserve">spp. from the Indian River Lagoon in relation to environmental variables.Water quality parameters were determined in field using refractometer and YSI sonde.</w:t>
-      </w:r>
-    </w:p>
-    <w:p>
-      <w:pPr>
-        <w:pStyle w:val="FigureWithCaption"/>
+        <w:t xml:space="preserve">Figure 8: Correlation between</w:t>
+      </w:r>
+      <w:r>
+        <w:t xml:space="preserve"> </w:t>
+      </w:r>
+      <w:r>
+        <w:rPr>
+          <w:i/>
+        </w:rPr>
+        <w:t xml:space="preserve">Vibrio</w:t>
+      </w:r>
+      <w:r>
+        <w:t xml:space="preserve"> </w:t>
+      </w:r>
+      <w:r>
+        <w:t xml:space="preserve">abundance and methodological variables, such as sampling time and sample holding time.</w:t>
+      </w:r>
+    </w:p>
+    <w:p>
+      <w:pPr>
+        <w:pStyle w:val="Heading2"/>
+      </w:pPr>
+      <w:bookmarkStart w:id="45" w:name="influence-of-environmental-varibales-on-vibrio-abundance-in-the-indian-river-lagoon"/>
+      <w:bookmarkEnd w:id="45"/>
+      <w:r>
+        <w:t xml:space="preserve">Influence of Environmental Varibales on</w:t>
+      </w:r>
+      <w:r>
+        <w:t xml:space="preserve"> </w:t>
+      </w:r>
+      <w:r>
+        <w:rPr>
+          <w:i/>
+        </w:rPr>
+        <w:t xml:space="preserve">Vibrio</w:t>
+      </w:r>
+      <w:r>
+        <w:t xml:space="preserve"> </w:t>
+      </w:r>
+      <w:r>
+        <w:t xml:space="preserve">Abundance in the Indian River Lagoon</w:t>
+      </w:r>
+    </w:p>
+    <w:p>
+      <w:pPr>
+        <w:pStyle w:val="FirstParagraph"/>
+      </w:pPr>
+      <w:r>
+        <w:t xml:space="preserve">We begin to examine the relationship between environmental varibales and</w:t>
+      </w:r>
+      <w:r>
+        <w:t xml:space="preserve"> </w:t>
+      </w:r>
+      <w:r>
+        <w:rPr>
+          <w:i/>
+        </w:rPr>
+        <w:t xml:space="preserve">Vibrio</w:t>
+      </w:r>
+      <w:r>
+        <w:t xml:space="preserve"> </w:t>
+      </w:r>
+      <w:r>
+        <w:t xml:space="preserve">abundance with simple linear regression.</w:t>
+      </w:r>
+    </w:p>
+    <w:p>
+      <w:pPr>
+        <w:pStyle w:val="BodyText"/>
+      </w:pPr>
+      <w:r>
+        <w:t xml:space="preserve">The plots in (</w:t>
+      </w:r>
+      <w:r>
+        <w:t xml:space="preserve">) assess the linear relationship between log-transformed</w:t>
+      </w:r>
+      <w:r>
+        <w:t xml:space="preserve"> </w:t>
+      </w:r>
+      <w:r>
+        <w:rPr>
+          <w:i/>
+        </w:rPr>
+        <w:t xml:space="preserve">Vibrio</w:t>
+      </w:r>
+      <w:r>
+        <w:t xml:space="preserve"> </w:t>
+      </w:r>
+      <w:r>
+        <w:t xml:space="preserve">abundance in the IRL and pH, salinity, water temperature and air temperature measured on the day of sampling. Additionally, this plot evaluates the linear relationship betwen</w:t>
+      </w:r>
+      <w:r>
+        <w:t xml:space="preserve"> </w:t>
+      </w:r>
+      <w:r>
+        <w:rPr>
+          <w:i/>
+        </w:rPr>
+        <w:t xml:space="preserve">Vibrio</w:t>
+      </w:r>
+      <w:r>
+        <w:t xml:space="preserve"> </w:t>
+      </w:r>
+      <w:r>
+        <w:t xml:space="preserve">abundance and precipitation the day of and day before sampling. There does not appear to be a statistically significant relationship between any of these varaibles and</w:t>
+      </w:r>
+      <w:r>
+        <w:t xml:space="preserve"> </w:t>
+      </w:r>
+      <w:r>
+        <w:rPr>
+          <w:i/>
+        </w:rPr>
+        <w:t xml:space="preserve">Vibrio</w:t>
+      </w:r>
+      <w:r>
+        <w:t xml:space="preserve"> </w:t>
+      </w:r>
+      <w:r>
+        <w:t xml:space="preserve">abundance.</w:t>
+      </w:r>
+    </w:p>
+    <w:p>
+      <w:pPr>
+        <w:pStyle w:val="BodyText"/>
       </w:pPr>
       <w:r>
         <w:drawing>
           <wp:inline>
             <wp:extent cx="5334000" cy="5334000"/>
             <wp:effectExtent b="0" l="0" r="0" t="0"/>
-            <wp:docPr descr="Figure 10: Enumeration of Vibrio spp. from the Indian River Lagoon in relation to aerosol optical density." title="" id="1" name="Picture"/>
+            <wp:docPr descr="Figure 9: Enumeration of Vibrio spp. from the Indian River Lagoon in relation to environmental variables. Pearson’s correlation coefficient (R) and p-value (p) presented for each relationship." title="" id="1" name="Picture"/>
             <a:graphic>
               <a:graphicData uri="http://schemas.openxmlformats.org/drawingml/2006/picture">
                 <pic:pic>
                   <pic:nvPicPr>
-                    <pic:cNvPr descr="../../results/irl/irl_aod_vibrio.png" id="0" name="Picture"/>
+                    <pic:cNvPr descr="../../results/irl/irl_env_vibrio.png" id="0" name="Picture"/>
                     <pic:cNvPicPr>
                       <a:picLocks noChangeArrowheads="1" noChangeAspect="1"/>
                     </pic:cNvPicPr>
@@ -2162,38 +2393,44 @@
           </wp:inline>
         </w:drawing>
       </w:r>
-    </w:p>
-    <w:p>
-      <w:pPr>
-        <w:pStyle w:val="ImageCaption"/>
-      </w:pPr>
-      <w:r>
-        <w:t xml:space="preserve">Figure 10: Enumeration of</w:t>
-      </w:r>
-      <w:r>
-        <w:t xml:space="preserve"> </w:t>
-      </w:r>
-      <w:r>
-        <w:rPr>
-          <w:i/>
-        </w:rPr>
-        <w:t xml:space="preserve">Vibrio</w:t>
-      </w:r>
-      <w:r>
-        <w:t xml:space="preserve"> </w:t>
-      </w:r>
-      <w:r>
-        <w:t xml:space="preserve">spp. from the Indian River Lagoon in relation to aerosol optical density.</w:t>
-      </w:r>
-    </w:p>
-    <w:p>
-      <w:pPr>
-        <w:pStyle w:val="Heading2"/>
-      </w:pPr>
-      <w:bookmarkStart w:id="47" w:name="influence-of-environmental-varibales-on-vibrio-abundance-in-the-st.lucie-estuary"/>
-      <w:bookmarkEnd w:id="47"/>
-      <w:r>
-        <w:t xml:space="preserve">Influence of Environmental Varibales on Vibrio Abundance in the St. Lucie Estuary</w:t>
+      <w:r>
+        <w:t xml:space="preserve"> </w:t>
+      </w:r>
+      <w:r>
+        <w:t xml:space="preserve">The plots in (</w:t>
+      </w:r>
+      <w:r>
+        <w:t xml:space="preserve">) assess the linear relationship between log-transformed</w:t>
+      </w:r>
+      <w:r>
+        <w:t xml:space="preserve"> </w:t>
+      </w:r>
+      <w:r>
+        <w:rPr>
+          <w:i/>
+        </w:rPr>
+        <w:t xml:space="preserve">Vibrio</w:t>
+      </w:r>
+      <w:r>
+        <w:t xml:space="preserve"> </w:t>
+      </w:r>
+      <w:r>
+        <w:t xml:space="preserve">abundance and normalized AOD in the IRL. The correlation is examined for the AOD measured on the day of sampling, 24 hours before sampling, 48 hours before sampling, and 72 hours before sampling. There appears to be no statistically significant linear relationship between AOD and</w:t>
+      </w:r>
+      <w:r>
+        <w:t xml:space="preserve"> </w:t>
+      </w:r>
+      <w:r>
+        <w:rPr>
+          <w:i/>
+        </w:rPr>
+        <w:t xml:space="preserve">Vibrio</w:t>
+      </w:r>
+      <w:r>
+        <w:t xml:space="preserve"> </w:t>
+      </w:r>
+      <w:r>
+        <w:t xml:space="preserve">abundance in the IRL.</w:t>
       </w:r>
     </w:p>
     <w:p>
@@ -2203,90 +2440,20 @@
       <w:r>
         <w:drawing>
           <wp:inline>
-            <wp:extent cx="5334000" cy="21336000"/>
+            <wp:extent cx="5334000" cy="5334000"/>
             <wp:effectExtent b="0" l="0" r="0" t="0"/>
-            <wp:docPr descr="Figure 11: Enumeration of Vibrio spp. from the St. Lucie Estuary in relation to environmental variables.Water quality parameters were determined in field using refractometer and YSI sonde." title="" id="1" name="Picture"/>
+            <wp:docPr descr="Figure 10: Enumeration of Vibrio spp. from the Indian River Lagoon in relation to AOD on the day of sampling, 24 hours before sampling, 48 hours before sampling, and 72 hours before sampling. Pearson’s correlation coefficient (R) and p-value (p) presented for each relationship." title="" id="1" name="Picture"/>
             <a:graphic>
               <a:graphicData uri="http://schemas.openxmlformats.org/drawingml/2006/picture">
                 <pic:pic>
                   <pic:nvPicPr>
-                    <pic:cNvPr descr="../../results/sle/sle_env_vibrio.png" id="0" name="Picture"/>
+                    <pic:cNvPr descr="../../results/irl/irl_aod_vibrio.png" id="0" name="Picture"/>
                     <pic:cNvPicPr>
                       <a:picLocks noChangeArrowheads="1" noChangeAspect="1"/>
                     </pic:cNvPicPr>
                   </pic:nvPicPr>
                   <pic:blipFill>
-                    <a:blip r:embed="rId48"/>
-                    <a:stretch>
-                      <a:fillRect/>
-                    </a:stretch>
-                  </pic:blipFill>
-                  <pic:spPr bwMode="auto">
-                    <a:xfrm>
-                      <a:off x="0" y="0"/>
-                      <a:ext cx="5334000" cy="21336000"/>
-                    </a:xfrm>
-                    <a:prstGeom prst="rect">
-                      <a:avLst/>
-                    </a:prstGeom>
-                    <a:noFill/>
-                    <a:ln w="9525">
-                      <a:noFill/>
-                      <a:headEnd/>
-                      <a:tailEnd/>
-                    </a:ln>
-                  </pic:spPr>
-                </pic:pic>
-              </a:graphicData>
-            </a:graphic>
-          </wp:inline>
-        </w:drawing>
-      </w:r>
-    </w:p>
-    <w:p>
-      <w:pPr>
-        <w:pStyle w:val="ImageCaption"/>
-      </w:pPr>
-      <w:r>
-        <w:t xml:space="preserve">Figure 11: Enumeration of</w:t>
-      </w:r>
-      <w:r>
-        <w:t xml:space="preserve"> </w:t>
-      </w:r>
-      <w:r>
-        <w:rPr>
-          <w:i/>
-        </w:rPr>
-        <w:t xml:space="preserve">Vibrio</w:t>
-      </w:r>
-      <w:r>
-        <w:t xml:space="preserve"> </w:t>
-      </w:r>
-      <w:r>
-        <w:t xml:space="preserve">spp. from the St. Lucie Estuary in relation to environmental variables.Water quality parameters were determined in field using refractometer and YSI sonde.</w:t>
-      </w:r>
-    </w:p>
-    <w:p>
-      <w:pPr>
-        <w:pStyle w:val="FigureWithCaption"/>
-      </w:pPr>
-      <w:r>
-        <w:drawing>
-          <wp:inline>
-            <wp:extent cx="5334000" cy="5334000"/>
-            <wp:effectExtent b="0" l="0" r="0" t="0"/>
-            <wp:docPr descr="Figure 12: Enumeration of Vibrio spp. from the Indian River Lagoon in relation to aerosol optical density." title="" id="1" name="Picture"/>
-            <a:graphic>
-              <a:graphicData uri="http://schemas.openxmlformats.org/drawingml/2006/picture">
-                <pic:pic>
-                  <pic:nvPicPr>
-                    <pic:cNvPr descr="../../results/sle/sle_aod_vibrio.png" id="0" name="Picture"/>
-                    <pic:cNvPicPr>
-                      <a:picLocks noChangeArrowheads="1" noChangeAspect="1"/>
-                    </pic:cNvPicPr>
-                  </pic:nvPicPr>
-                  <pic:blipFill>
-                    <a:blip r:embed="rId49"/>
+                    <a:blip r:embed="rId47"/>
                     <a:stretch>
                       <a:fillRect/>
                     </a:stretch>
@@ -2318,32 +2485,103 @@
         <w:pStyle w:val="ImageCaption"/>
       </w:pPr>
       <w:r>
-        <w:t xml:space="preserve">Figure 12: Enumeration of</w:t>
-      </w:r>
-      <w:r>
-        <w:t xml:space="preserve"> </w:t>
-      </w:r>
-      <w:r>
-        <w:rPr>
-          <w:i/>
-        </w:rPr>
-        <w:t xml:space="preserve">Vibrio</w:t>
-      </w:r>
-      <w:r>
-        <w:t xml:space="preserve"> </w:t>
-      </w:r>
-      <w:r>
-        <w:t xml:space="preserve">spp. from the Indian River Lagoon in relation to aerosol optical density.</w:t>
+        <w:t xml:space="preserve">Figure 10: Enumeration of</w:t>
+      </w:r>
+      <w:r>
+        <w:t xml:space="preserve"> </w:t>
+      </w:r>
+      <w:r>
+        <w:rPr>
+          <w:i/>
+        </w:rPr>
+        <w:t xml:space="preserve">Vibrio</w:t>
+      </w:r>
+      <w:r>
+        <w:t xml:space="preserve"> </w:t>
+      </w:r>
+      <w:r>
+        <w:t xml:space="preserve">spp. from the Indian River Lagoon in relation to AOD on the day of sampling, 24 hours before sampling, 48 hours before sampling, and 72 hours before sampling. Pearson’s correlation coefficient (R) and p-value (p) presented for each relationship.</w:t>
       </w:r>
     </w:p>
     <w:p>
       <w:pPr>
         <w:pStyle w:val="Heading2"/>
       </w:pPr>
-      <w:bookmarkStart w:id="50" w:name="influence-of-environmental-varibales-on-vibrio-abundance-with-combined-analysis-from-the-indian-river-lagoon-and-st.lucie-estuary"/>
-      <w:bookmarkEnd w:id="50"/>
-      <w:r>
-        <w:t xml:space="preserve">Influence of Environmental Varibales on Vibrio Abundance, with Combined Analysis from the Indian River Lagoon and St. Lucie Estuary</w:t>
+      <w:bookmarkStart w:id="48" w:name="influence-of-environmental-varibales-on-vibrio-abundance-in-the-st.lucie-estuary"/>
+      <w:bookmarkEnd w:id="48"/>
+      <w:r>
+        <w:t xml:space="preserve">Influence of Environmental Varibales on Vibrio Abundance in the St. Lucie Estuary</w:t>
+      </w:r>
+    </w:p>
+    <w:p>
+      <w:pPr>
+        <w:pStyle w:val="FirstParagraph"/>
+      </w:pPr>
+      <w:r>
+        <w:t xml:space="preserve">The plots in (</w:t>
+      </w:r>
+      <w:r>
+        <w:t xml:space="preserve">) assess the linear relationship between normalized</w:t>
+      </w:r>
+      <w:r>
+        <w:t xml:space="preserve"> </w:t>
+      </w:r>
+      <w:r>
+        <w:rPr>
+          <w:i/>
+        </w:rPr>
+        <w:t xml:space="preserve">Vibrio</w:t>
+      </w:r>
+      <w:r>
+        <w:t xml:space="preserve"> </w:t>
+      </w:r>
+      <w:r>
+        <w:t xml:space="preserve">abundance in the SLE and pH, salinity, water temperature and air temperature measured on the day of sampling. Additional plots evaluate the linear relationship betwen</w:t>
+      </w:r>
+      <w:r>
+        <w:t xml:space="preserve"> </w:t>
+      </w:r>
+      <w:r>
+        <w:rPr>
+          <w:i/>
+        </w:rPr>
+        <w:t xml:space="preserve">Vibrio</w:t>
+      </w:r>
+      <w:r>
+        <w:t xml:space="preserve"> </w:t>
+      </w:r>
+      <w:r>
+        <w:t xml:space="preserve">abundance and salinity measured between 0 ppt to 15 ppt seperately from the salinity measured ay 15 ppt and 30 ppt. Precipitation the day of and day before sampling are examined in relation to</w:t>
+      </w:r>
+      <w:r>
+        <w:t xml:space="preserve"> </w:t>
+      </w:r>
+      <w:r>
+        <w:rPr>
+          <w:i/>
+        </w:rPr>
+        <w:t xml:space="preserve">Vibrio</w:t>
+      </w:r>
+      <w:r>
+        <w:t xml:space="preserve"> </w:t>
+      </w:r>
+      <w:r>
+        <w:t xml:space="preserve">abundance. There does not appear to be a statistically significant relationship between any of these varaibles and</w:t>
+      </w:r>
+      <w:r>
+        <w:t xml:space="preserve"> </w:t>
+      </w:r>
+      <w:r>
+        <w:rPr>
+          <w:i/>
+        </w:rPr>
+        <w:t xml:space="preserve">Vibrio</w:t>
+      </w:r>
+      <w:r>
+        <w:t xml:space="preserve"> </w:t>
+      </w:r>
+      <w:r>
+        <w:t xml:space="preserve">abundance.</w:t>
       </w:r>
     </w:p>
     <w:p>
@@ -2353,90 +2591,20 @@
       <w:r>
         <w:drawing>
           <wp:inline>
-            <wp:extent cx="5334000" cy="1333500"/>
+            <wp:extent cx="5334000" cy="7112000"/>
             <wp:effectExtent b="0" l="0" r="0" t="0"/>
-            <wp:docPr descr="Figure 13: Enumeration of Vibrio spp. from the Indian River Lagoon and St. Lucy Estuary in relation to water quality parameters. Water quality parameters were determined in field using refractometer and YSI sonde." title="" id="1" name="Picture"/>
+            <wp:docPr descr="Figure 11: Enumeration of Vibrio spp. from the St. Lucie Estuary in relation to environmental variables. Pearson’s correlation coefficient (R) and p-value (p) presented for each relationship." title="" id="1" name="Picture"/>
             <a:graphic>
               <a:graphicData uri="http://schemas.openxmlformats.org/drawingml/2006/picture">
                 <pic:pic>
                   <pic:nvPicPr>
-                    <pic:cNvPr descr="../../results/all/env_var.png" id="0" name="Picture"/>
+                    <pic:cNvPr descr="../../results/sle/sle_env_vibrio.png" id="0" name="Picture"/>
                     <pic:cNvPicPr>
                       <a:picLocks noChangeArrowheads="1" noChangeAspect="1"/>
                     </pic:cNvPicPr>
                   </pic:nvPicPr>
                   <pic:blipFill>
-                    <a:blip r:embed="rId51"/>
-                    <a:stretch>
-                      <a:fillRect/>
-                    </a:stretch>
-                  </pic:blipFill>
-                  <pic:spPr bwMode="auto">
-                    <a:xfrm>
-                      <a:off x="0" y="0"/>
-                      <a:ext cx="5334000" cy="1333500"/>
-                    </a:xfrm>
-                    <a:prstGeom prst="rect">
-                      <a:avLst/>
-                    </a:prstGeom>
-                    <a:noFill/>
-                    <a:ln w="9525">
-                      <a:noFill/>
-                      <a:headEnd/>
-                      <a:tailEnd/>
-                    </a:ln>
-                  </pic:spPr>
-                </pic:pic>
-              </a:graphicData>
-            </a:graphic>
-          </wp:inline>
-        </w:drawing>
-      </w:r>
-    </w:p>
-    <w:p>
-      <w:pPr>
-        <w:pStyle w:val="ImageCaption"/>
-      </w:pPr>
-      <w:r>
-        <w:t xml:space="preserve">Figure 13: Enumeration of</w:t>
-      </w:r>
-      <w:r>
-        <w:t xml:space="preserve"> </w:t>
-      </w:r>
-      <w:r>
-        <w:rPr>
-          <w:i/>
-        </w:rPr>
-        <w:t xml:space="preserve">Vibrio</w:t>
-      </w:r>
-      <w:r>
-        <w:t xml:space="preserve"> </w:t>
-      </w:r>
-      <w:r>
-        <w:t xml:space="preserve">spp. from the Indian River Lagoon and St. Lucy Estuary in relation to water quality parameters. Water quality parameters were determined in field using refractometer and YSI sonde.</w:t>
-      </w:r>
-    </w:p>
-    <w:p>
-      <w:pPr>
-        <w:pStyle w:val="FigureWithCaption"/>
-      </w:pPr>
-      <w:r>
-        <w:drawing>
-          <wp:inline>
-            <wp:extent cx="5334000" cy="7112000"/>
-            <wp:effectExtent b="0" l="0" r="0" t="0"/>
-            <wp:docPr descr="Figure 14: Enumeration of Vibrio spp. from the Indian River Lagoon and St. Lucy Estuary in relation to Precipitation the day of sampling and 24h before sampling." title="" id="1" name="Picture"/>
-            <a:graphic>
-              <a:graphicData uri="http://schemas.openxmlformats.org/drawingml/2006/picture">
-                <pic:pic>
-                  <pic:nvPicPr>
-                    <pic:cNvPr descr="../../results/precip_vibrio.png" id="0" name="Picture"/>
-                    <pic:cNvPicPr>
-                      <a:picLocks noChangeArrowheads="1" noChangeAspect="1"/>
-                    </pic:cNvPicPr>
-                  </pic:nvPicPr>
-                  <pic:blipFill>
-                    <a:blip r:embed="rId52"/>
+                    <a:blip r:embed="rId49"/>
                     <a:stretch>
                       <a:fillRect/>
                     </a:stretch>
@@ -2468,22 +2636,63 @@
         <w:pStyle w:val="ImageCaption"/>
       </w:pPr>
       <w:r>
-        <w:t xml:space="preserve">Figure 14: Enumeration of</w:t>
-      </w:r>
-      <w:r>
-        <w:t xml:space="preserve"> </w:t>
-      </w:r>
-      <w:r>
-        <w:rPr>
-          <w:i/>
-        </w:rPr>
-        <w:t xml:space="preserve">Vibrio</w:t>
-      </w:r>
-      <w:r>
-        <w:t xml:space="preserve"> </w:t>
-      </w:r>
-      <w:r>
-        <w:t xml:space="preserve">spp. from the Indian River Lagoon and St. Lucy Estuary in relation to Precipitation the day of sampling and 24h before sampling.</w:t>
+        <w:t xml:space="preserve">Figure 11: Enumeration of</w:t>
+      </w:r>
+      <w:r>
+        <w:t xml:space="preserve"> </w:t>
+      </w:r>
+      <w:r>
+        <w:rPr>
+          <w:i/>
+        </w:rPr>
+        <w:t xml:space="preserve">Vibrio</w:t>
+      </w:r>
+      <w:r>
+        <w:t xml:space="preserve"> </w:t>
+      </w:r>
+      <w:r>
+        <w:t xml:space="preserve">spp. from the St. Lucie Estuary in relation to environmental variables. Pearson’s correlation coefficient (R) and p-value (p) presented for each relationship.</w:t>
+      </w:r>
+    </w:p>
+    <w:p>
+      <w:pPr>
+        <w:pStyle w:val="BodyText"/>
+      </w:pPr>
+      <w:r>
+        <w:t xml:space="preserve">The linear relationship between normalized</w:t>
+      </w:r>
+      <w:r>
+        <w:t xml:space="preserve"> </w:t>
+      </w:r>
+      <w:r>
+        <w:rPr>
+          <w:i/>
+        </w:rPr>
+        <w:t xml:space="preserve">Vibrio</w:t>
+      </w:r>
+      <w:r>
+        <w:t xml:space="preserve"> </w:t>
+      </w:r>
+      <w:r>
+        <w:t xml:space="preserve">abundance and normalized AOD in the SLE are examined in (</w:t>
+      </w:r>
+      <w:r>
+        <w:t xml:space="preserve">). Unlike the IRL, there does appears to be a statistically significant linear relationship between</w:t>
+      </w:r>
+      <w:r>
+        <w:t xml:space="preserve"> </w:t>
+      </w:r>
+      <w:r>
+        <w:rPr>
+          <w:i/>
+        </w:rPr>
+        <w:t xml:space="preserve">Vibrio</w:t>
+      </w:r>
+      <w:r>
+        <w:t xml:space="preserve"> </w:t>
+      </w:r>
+      <w:r>
+        <w:t xml:space="preserve">abundance in the SLE and AOD measured the day of sampling ( p 1.1 x 10^-4), the day before sampling (p = 2.9 x 10^-3), and 72 hours before sampling (p = 2.6 x 10^-2).</w:t>
       </w:r>
     </w:p>
     <w:p>
@@ -2495,12 +2704,219 @@
           <wp:inline>
             <wp:extent cx="5334000" cy="5334000"/>
             <wp:effectExtent b="0" l="0" r="0" t="0"/>
-            <wp:docPr descr="Figure 15: Enumeration of Vibrio spp. from the Indian River Lagoon and St. Lucy Estuary in relation to Aerosol Optical Density (1020nm)." title="" id="1" name="Picture"/>
+            <wp:docPr descr="Figure 12: Enumeration of Vibrio spp. from the Indian River Lagoon in relation to AOD. Pearson’s correlation coefficient (R) and p-value (p) presented for each relationship." title="" id="1" name="Picture"/>
             <a:graphic>
               <a:graphicData uri="http://schemas.openxmlformats.org/drawingml/2006/picture">
                 <pic:pic>
                   <pic:nvPicPr>
-                    <pic:cNvPr descr="../../results/all/aod.png" id="0" name="Picture"/>
+                    <pic:cNvPr descr="../../results/sle/sle_aod_vibrio.png" id="0" name="Picture"/>
+                    <pic:cNvPicPr>
+                      <a:picLocks noChangeArrowheads="1" noChangeAspect="1"/>
+                    </pic:cNvPicPr>
+                  </pic:nvPicPr>
+                  <pic:blipFill>
+                    <a:blip r:embed="rId50"/>
+                    <a:stretch>
+                      <a:fillRect/>
+                    </a:stretch>
+                  </pic:blipFill>
+                  <pic:spPr bwMode="auto">
+                    <a:xfrm>
+                      <a:off x="0" y="0"/>
+                      <a:ext cx="5334000" cy="5334000"/>
+                    </a:xfrm>
+                    <a:prstGeom prst="rect">
+                      <a:avLst/>
+                    </a:prstGeom>
+                    <a:noFill/>
+                    <a:ln w="9525">
+                      <a:noFill/>
+                      <a:headEnd/>
+                      <a:tailEnd/>
+                    </a:ln>
+                  </pic:spPr>
+                </pic:pic>
+              </a:graphicData>
+            </a:graphic>
+          </wp:inline>
+        </w:drawing>
+      </w:r>
+    </w:p>
+    <w:p>
+      <w:pPr>
+        <w:pStyle w:val="ImageCaption"/>
+      </w:pPr>
+      <w:r>
+        <w:t xml:space="preserve">Figure 12: Enumeration of</w:t>
+      </w:r>
+      <w:r>
+        <w:t xml:space="preserve"> </w:t>
+      </w:r>
+      <w:r>
+        <w:rPr>
+          <w:i/>
+        </w:rPr>
+        <w:t xml:space="preserve">Vibrio</w:t>
+      </w:r>
+      <w:r>
+        <w:t xml:space="preserve"> </w:t>
+      </w:r>
+      <w:r>
+        <w:t xml:space="preserve">spp. from the Indian River Lagoon in relation to AOD. Pearson’s correlation coefficient (R) and p-value (p) presented for each relationship.</w:t>
+      </w:r>
+    </w:p>
+    <w:p>
+      <w:pPr>
+        <w:pStyle w:val="Heading2"/>
+      </w:pPr>
+      <w:bookmarkStart w:id="51" w:name="influence-of-environmental-varibales-on-vibrio-abundance-with-combined-analysis-from-the-indian-river-lagoon-and-st.lucie-estuary"/>
+      <w:bookmarkEnd w:id="51"/>
+      <w:r>
+        <w:t xml:space="preserve">Influence of Environmental Varibales on Vibrio Abundance, with Combined Analysis from the Indian River Lagoon and St. Lucie Estuary</w:t>
+      </w:r>
+    </w:p>
+    <w:p>
+      <w:pPr>
+        <w:pStyle w:val="FirstParagraph"/>
+      </w:pPr>
+      <w:r>
+        <w:t xml:space="preserve">Although the IRL and SLE are seperated by 150 miles, it may be of interest to combine the two data sets to improve the number of observations included in the linear regression.</w:t>
+      </w:r>
+    </w:p>
+    <w:p>
+      <w:pPr>
+        <w:pStyle w:val="BodyText"/>
+      </w:pPr>
+      <w:r>
+        <w:t xml:space="preserve">There does not appear to be a linear relationship between</w:t>
+      </w:r>
+      <w:r>
+        <w:t xml:space="preserve"> </w:t>
+      </w:r>
+      <w:r>
+        <w:rPr>
+          <w:i/>
+        </w:rPr>
+        <w:t xml:space="preserve">Vibrio</w:t>
+      </w:r>
+      <w:r>
+        <w:t xml:space="preserve"> </w:t>
+      </w:r>
+      <w:r>
+        <w:t xml:space="preserve">abundance and environmental variables pH, salinity, water temperature, air temperature, or precipitation (</w:t>
+      </w:r>
+      <w:r>
+        <w:t xml:space="preserve">).</w:t>
+      </w:r>
+    </w:p>
+    <w:p>
+      <w:pPr>
+        <w:pStyle w:val="FigureWithCaption"/>
+      </w:pPr>
+      <w:r>
+        <w:drawing>
+          <wp:inline>
+            <wp:extent cx="5334000" cy="10668000"/>
+            <wp:effectExtent b="0" l="0" r="0" t="0"/>
+            <wp:docPr descr="Figure 13: Enumeration of Vibrio spp. from the Indian River Lagoon and St. Lucy Estuary in relation to water quality parameters. Pearson’s correlation coefficient (R) and p-value (p) presented for each relationship." title="" id="1" name="Picture"/>
+            <a:graphic>
+              <a:graphicData uri="http://schemas.openxmlformats.org/drawingml/2006/picture">
+                <pic:pic>
+                  <pic:nvPicPr>
+                    <pic:cNvPr descr="../../results/all/env_var_vib.png" id="0" name="Picture"/>
+                    <pic:cNvPicPr>
+                      <a:picLocks noChangeArrowheads="1" noChangeAspect="1"/>
+                    </pic:cNvPicPr>
+                  </pic:nvPicPr>
+                  <pic:blipFill>
+                    <a:blip r:embed="rId52"/>
+                    <a:stretch>
+                      <a:fillRect/>
+                    </a:stretch>
+                  </pic:blipFill>
+                  <pic:spPr bwMode="auto">
+                    <a:xfrm>
+                      <a:off x="0" y="0"/>
+                      <a:ext cx="5334000" cy="10668000"/>
+                    </a:xfrm>
+                    <a:prstGeom prst="rect">
+                      <a:avLst/>
+                    </a:prstGeom>
+                    <a:noFill/>
+                    <a:ln w="9525">
+                      <a:noFill/>
+                      <a:headEnd/>
+                      <a:tailEnd/>
+                    </a:ln>
+                  </pic:spPr>
+                </pic:pic>
+              </a:graphicData>
+            </a:graphic>
+          </wp:inline>
+        </w:drawing>
+      </w:r>
+    </w:p>
+    <w:p>
+      <w:pPr>
+        <w:pStyle w:val="ImageCaption"/>
+      </w:pPr>
+      <w:r>
+        <w:t xml:space="preserve">Figure 13: Enumeration of</w:t>
+      </w:r>
+      <w:r>
+        <w:t xml:space="preserve"> </w:t>
+      </w:r>
+      <w:r>
+        <w:rPr>
+          <w:i/>
+        </w:rPr>
+        <w:t xml:space="preserve">Vibrio</w:t>
+      </w:r>
+      <w:r>
+        <w:t xml:space="preserve"> </w:t>
+      </w:r>
+      <w:r>
+        <w:t xml:space="preserve">spp. from the Indian River Lagoon and St. Lucy Estuary in relation to water quality parameters. Pearson’s correlation coefficient (R) and p-value (p) presented for each relationship.</w:t>
+      </w:r>
+    </w:p>
+    <w:p>
+      <w:pPr>
+        <w:pStyle w:val="BodyText"/>
+      </w:pPr>
+      <w:r>
+        <w:t xml:space="preserve">There does appears to be a statistically significant linear relationship between log-transformed</w:t>
+      </w:r>
+      <w:r>
+        <w:t xml:space="preserve"> </w:t>
+      </w:r>
+      <w:r>
+        <w:rPr>
+          <w:i/>
+        </w:rPr>
+        <w:t xml:space="preserve">Vibrio</w:t>
+      </w:r>
+      <w:r>
+        <w:t xml:space="preserve"> </w:t>
+      </w:r>
+      <w:r>
+        <w:t xml:space="preserve">abundance in the IRL and SLE and normalized AOD measured the day of sampling (p = 3.8 x 10^-3).</w:t>
+      </w:r>
+    </w:p>
+    <w:p>
+      <w:pPr>
+        <w:pStyle w:val="FigureWithCaption"/>
+      </w:pPr>
+      <w:r>
+        <w:drawing>
+          <wp:inline>
+            <wp:extent cx="5334000" cy="5334000"/>
+            <wp:effectExtent b="0" l="0" r="0" t="0"/>
+            <wp:docPr descr="Figure 14: Enumeration of Vibrio spp. from the Indian River Lagoon and St. Lucy Estuary in relation to Aerosol Optical Density (1020nm)." title="" id="1" name="Picture"/>
+            <a:graphic>
+              <a:graphicData uri="http://schemas.openxmlformats.org/drawingml/2006/picture">
+                <pic:pic>
+                  <pic:nvPicPr>
+                    <pic:cNvPr descr="../../results/all/log_aod.png" id="0" name="Picture"/>
                     <pic:cNvPicPr>
                       <a:picLocks noChangeArrowheads="1" noChangeAspect="1"/>
                     </pic:cNvPicPr>
@@ -2538,7 +2954,7 @@
         <w:pStyle w:val="ImageCaption"/>
       </w:pPr>
       <w:r>
-        <w:t xml:space="preserve">Figure 15: Enumeration of</w:t>
+        <w:t xml:space="preserve">Figure 14: Enumeration of</w:t>
       </w:r>
       <w:r>
         <w:t xml:space="preserve"> </w:t>
@@ -2811,7 +3227,7 @@
     </w:lvl>
   </w:abstractNum>
   <w:abstractNum w:abstractNumId="990">
-    <w:nsid w:val="6c0ba9b6"/>
+    <w:nsid w:val="6415a073"/>
     <w:multiLevelType w:val="multilevel"/>
     <w:lvl w:ilvl="0">
       <w:numFmt w:val="bullet"/>

</xml_diff>